<commit_message>
change work experience description
</commit_message>
<xml_diff>
--- a/CV_NADEZHDA_STRELCHENIA.docx
+++ b/CV_NADEZHDA_STRELCHENIA.docx
@@ -16,7 +16,7 @@
           <w:kern w:val="36"/>
           <w:sz w:val="36"/>
           <w:szCs w:val="36"/>
-          <w:lang w:eastAsia="ru-RU"/>
+          <w:lang w:val="en-US" w:eastAsia="ru-RU"/>
         </w:rPr>
       </w:pPr>
       <w:r>
@@ -29,7 +29,7 @@
           <w:kern w:val="36"/>
           <w:sz w:val="36"/>
           <w:szCs w:val="36"/>
-          <w:lang w:eastAsia="ru-RU"/>
+          <w:lang w:val="en-US" w:eastAsia="ru-RU"/>
         </w:rPr>
         <w:t>NADEZHDA STRELCHENIA</w:t>
       </w:r>
@@ -50,7 +50,7 @@
           <w:bCs/>
           <w:caps/>
           <w:spacing w:val="48"/>
-          <w:lang w:eastAsia="ru-RU"/>
+          <w:lang w:val="en-US" w:eastAsia="ru-RU"/>
         </w:rPr>
       </w:pPr>
       <w:r>
@@ -60,12 +60,17 @@
           <w:bCs/>
           <w:caps/>
           <w:spacing w:val="48"/>
-          <w:lang w:eastAsia="ru-RU"/>
+          <w:lang w:val="en-US" w:eastAsia="ru-RU"/>
         </w:rPr>
         <w:t>JUNIOR FRONTEND DEVELOPER</w:t>
       </w:r>
     </w:p>
     <w:p>
+      <w:pPr>
+        <w:rPr>
+          <w:lang w:val="en-US"/>
+        </w:rPr>
+      </w:pPr>
       <w:r>
         <w:rPr>
           <w:rFonts w:ascii="Arial" w:hAnsi="Arial" w:cs="Arial"/>
@@ -241,18 +246,7 @@
           <w:szCs w:val="24"/>
           <w:lang w:val="en-US"/>
         </w:rPr>
-        <w:t>Ralationshi</w:t>
-      </w:r>
-      <w:r>
-        <w:rPr>
-          <w:rFonts w:ascii="Arial" w:hAnsi="Arial" w:cs="Arial"/>
-          <w:b/>
-          <w:bCs/>
-          <w:sz w:val="24"/>
-          <w:szCs w:val="24"/>
-          <w:lang w:val="en-US"/>
-        </w:rPr>
-        <w:t>p</w:t>
+        <w:t>Ralationship</w:t>
       </w:r>
       <w:proofErr w:type="spellEnd"/>
       <w:r>
@@ -620,7 +614,63 @@
           <w:szCs w:val="27"/>
           <w:lang w:val="en-US" w:eastAsia="ru-RU"/>
         </w:rPr>
-        <w:t xml:space="preserve">Technical audit for sites. Setting Yandex </w:t>
+        <w:t xml:space="preserve">Technical audit for websites. Configuration robots.txt. Keywords research and clustering. Writing tags titles and descriptions. Creating technical assignments for copywriters and programmers. Creating new pages and content management. Changing sites structure without destroying. Creating and implementing long term </w:t>
+      </w:r>
+      <w:proofErr w:type="spellStart"/>
+      <w:r>
+        <w:rPr>
+          <w:rFonts w:ascii="Arial" w:eastAsia="Times New Roman" w:hAnsi="Arial" w:cs="Arial"/>
+          <w:color w:val="000000"/>
+          <w:sz w:val="27"/>
+          <w:szCs w:val="27"/>
+          <w:lang w:val="en-US" w:eastAsia="ru-RU"/>
+        </w:rPr>
+        <w:t>seo</w:t>
+      </w:r>
+      <w:proofErr w:type="spellEnd"/>
+      <w:r>
+        <w:rPr>
+          <w:rFonts w:ascii="Arial" w:eastAsia="Times New Roman" w:hAnsi="Arial" w:cs="Arial"/>
+          <w:color w:val="000000"/>
+          <w:sz w:val="27"/>
+          <w:szCs w:val="27"/>
+          <w:lang w:val="en-US" w:eastAsia="ru-RU"/>
+        </w:rPr>
+        <w:t xml:space="preserve"> strategy.</w:t>
+      </w:r>
+    </w:p>
+    <w:p>
+      <w:pPr>
+        <w:spacing w:after="0" w:line="240" w:lineRule="auto"/>
+        <w:rPr>
+          <w:rFonts w:ascii="Arial" w:eastAsia="Times New Roman" w:hAnsi="Arial" w:cs="Arial"/>
+          <w:color w:val="000000"/>
+          <w:sz w:val="27"/>
+          <w:szCs w:val="27"/>
+          <w:lang w:val="en-US" w:eastAsia="ru-RU"/>
+        </w:rPr>
+      </w:pPr>
+    </w:p>
+    <w:p>
+      <w:pPr>
+        <w:spacing w:after="0" w:line="240" w:lineRule="auto"/>
+        <w:rPr>
+          <w:rFonts w:ascii="Arial" w:eastAsia="Times New Roman" w:hAnsi="Arial" w:cs="Arial"/>
+          <w:color w:val="000000"/>
+          <w:sz w:val="27"/>
+          <w:szCs w:val="27"/>
+          <w:lang w:val="en-US" w:eastAsia="ru-RU"/>
+        </w:rPr>
+      </w:pPr>
+      <w:r>
+        <w:rPr>
+          <w:rFonts w:ascii="Arial" w:eastAsia="Times New Roman" w:hAnsi="Arial" w:cs="Arial"/>
+          <w:color w:val="000000"/>
+          <w:sz w:val="27"/>
+          <w:szCs w:val="27"/>
+          <w:lang w:val="en-US" w:eastAsia="ru-RU"/>
+        </w:rPr>
+        <w:t xml:space="preserve">Setting Yandex </w:t>
       </w:r>
       <w:proofErr w:type="spellStart"/>
       <w:r>
@@ -642,7 +692,98 @@
           <w:szCs w:val="27"/>
           <w:lang w:val="en-US" w:eastAsia="ru-RU"/>
         </w:rPr>
-        <w:t xml:space="preserve"> and Google analytics. Setting events in the Google tag manager. Configuration robots.txt. Keywords research and clustering. Writing tags titles and descriptions. Creating technical assignments for copywriters and programmers. Creating new pages and content management. Buying links. Work with content exchanges (</w:t>
+        <w:t xml:space="preserve"> and Google analytics. Setting events in the Google tag manager.</w:t>
+      </w:r>
+    </w:p>
+    <w:p>
+      <w:pPr>
+        <w:spacing w:after="0" w:line="240" w:lineRule="auto"/>
+        <w:rPr>
+          <w:rFonts w:ascii="Arial" w:eastAsia="Times New Roman" w:hAnsi="Arial" w:cs="Arial"/>
+          <w:color w:val="000000"/>
+          <w:sz w:val="27"/>
+          <w:szCs w:val="27"/>
+          <w:lang w:val="en-US" w:eastAsia="ru-RU"/>
+        </w:rPr>
+      </w:pPr>
+    </w:p>
+    <w:p>
+      <w:pPr>
+        <w:spacing w:after="0" w:line="240" w:lineRule="auto"/>
+        <w:rPr>
+          <w:rFonts w:ascii="Arial" w:eastAsia="Times New Roman" w:hAnsi="Arial" w:cs="Arial"/>
+          <w:color w:val="000000"/>
+          <w:sz w:val="27"/>
+          <w:szCs w:val="27"/>
+          <w:lang w:val="en-US" w:eastAsia="ru-RU"/>
+        </w:rPr>
+      </w:pPr>
+      <w:r>
+        <w:rPr>
+          <w:rFonts w:ascii="Arial" w:eastAsia="Times New Roman" w:hAnsi="Arial" w:cs="Arial"/>
+          <w:color w:val="000000"/>
+          <w:sz w:val="27"/>
+          <w:szCs w:val="27"/>
+          <w:lang w:val="en-US" w:eastAsia="ru-RU"/>
+        </w:rPr>
+        <w:t>Setting redirects in .</w:t>
+      </w:r>
+      <w:proofErr w:type="spellStart"/>
+      <w:r>
+        <w:rPr>
+          <w:rFonts w:ascii="Arial" w:eastAsia="Times New Roman" w:hAnsi="Arial" w:cs="Arial"/>
+          <w:color w:val="000000"/>
+          <w:sz w:val="27"/>
+          <w:szCs w:val="27"/>
+          <w:lang w:val="en-US" w:eastAsia="ru-RU"/>
+        </w:rPr>
+        <w:t>htaccess</w:t>
+      </w:r>
+      <w:proofErr w:type="spellEnd"/>
+      <w:r>
+        <w:rPr>
+          <w:rFonts w:ascii="Arial" w:eastAsia="Times New Roman" w:hAnsi="Arial" w:cs="Arial"/>
+          <w:color w:val="000000"/>
+          <w:sz w:val="27"/>
+          <w:szCs w:val="27"/>
+          <w:lang w:val="en-US" w:eastAsia="ru-RU"/>
+        </w:rPr>
+        <w:t xml:space="preserve"> files. Making changes to the template (setting h1-hn, breadcrumbs, removing / changing any modules on sites, setting pagination, etc.). Editing styles.</w:t>
+      </w:r>
+    </w:p>
+    <w:p>
+      <w:pPr>
+        <w:spacing w:after="0" w:line="240" w:lineRule="auto"/>
+        <w:rPr>
+          <w:rFonts w:ascii="Arial" w:eastAsia="Times New Roman" w:hAnsi="Arial" w:cs="Arial"/>
+          <w:color w:val="000000"/>
+          <w:sz w:val="27"/>
+          <w:szCs w:val="27"/>
+          <w:lang w:val="en-US" w:eastAsia="ru-RU"/>
+        </w:rPr>
+      </w:pPr>
+    </w:p>
+    <w:p>
+      <w:pPr>
+        <w:spacing w:after="0" w:line="240" w:lineRule="auto"/>
+        <w:rPr>
+          <w:rFonts w:ascii="Arial" w:eastAsia="Times New Roman" w:hAnsi="Arial" w:cs="Arial"/>
+          <w:color w:val="000000"/>
+          <w:sz w:val="27"/>
+          <w:szCs w:val="27"/>
+          <w:lang w:val="en-US" w:eastAsia="ru-RU"/>
+        </w:rPr>
+      </w:pPr>
+      <w:r>
+        <w:rPr>
+          <w:rFonts w:ascii="Arial" w:eastAsia="Times New Roman" w:hAnsi="Arial" w:cs="Arial"/>
+          <w:color w:val="000000"/>
+          <w:sz w:val="27"/>
+          <w:szCs w:val="27"/>
+          <w:lang w:val="en-US" w:eastAsia="ru-RU"/>
+        </w:rPr>
+        <w:lastRenderedPageBreak/>
+        <w:t>Buying links. Work with content exchanges (</w:t>
       </w:r>
       <w:proofErr w:type="spellStart"/>
       <w:r>
@@ -754,814 +895,1000 @@
         </w:rPr>
         <w:t>, etc.).</w:t>
       </w:r>
-      <w:r>
-        <w:rPr>
-          <w:rFonts w:ascii="Arial" w:eastAsia="Times New Roman" w:hAnsi="Arial" w:cs="Arial"/>
-          <w:color w:val="000000"/>
-          <w:sz w:val="27"/>
-          <w:szCs w:val="27"/>
-          <w:lang w:val="en-US" w:eastAsia="ru-RU"/>
+    </w:p>
+    <w:p>
+      <w:pPr>
+        <w:spacing w:after="0" w:line="240" w:lineRule="auto"/>
+        <w:rPr>
+          <w:rFonts w:ascii="Arial" w:eastAsia="Times New Roman" w:hAnsi="Arial" w:cs="Arial"/>
+          <w:color w:val="000000"/>
+          <w:sz w:val="27"/>
+          <w:szCs w:val="27"/>
+          <w:lang w:val="en-US" w:eastAsia="ru-RU"/>
+        </w:rPr>
+      </w:pPr>
+    </w:p>
+    <w:p>
+      <w:pPr>
+        <w:spacing w:after="0" w:line="240" w:lineRule="auto"/>
+        <w:rPr>
+          <w:rFonts w:ascii="Arial" w:eastAsia="Times New Roman" w:hAnsi="Arial" w:cs="Arial"/>
+          <w:color w:val="000000"/>
+          <w:sz w:val="27"/>
+          <w:szCs w:val="27"/>
+          <w:lang w:val="en-US" w:eastAsia="ru-RU"/>
+        </w:rPr>
+      </w:pPr>
+      <w:r>
+        <w:rPr>
+          <w:rFonts w:ascii="Arial" w:eastAsia="Times New Roman" w:hAnsi="Arial" w:cs="Arial"/>
+          <w:color w:val="000000"/>
+          <w:sz w:val="27"/>
+          <w:szCs w:val="27"/>
+          <w:lang w:val="en-US" w:eastAsia="ru-RU"/>
+        </w:rPr>
+        <w:t>Training interns.</w:t>
+      </w:r>
+    </w:p>
+    <w:p>
+      <w:pPr>
+        <w:spacing w:after="0" w:line="240" w:lineRule="auto"/>
+        <w:rPr>
+          <w:rFonts w:ascii="Arial" w:eastAsia="Times New Roman" w:hAnsi="Arial" w:cs="Arial"/>
+          <w:color w:val="000000"/>
+          <w:sz w:val="27"/>
+          <w:szCs w:val="27"/>
+          <w:lang w:val="en-US" w:eastAsia="ru-RU"/>
+        </w:rPr>
+      </w:pPr>
+    </w:p>
+    <w:p>
+      <w:pPr>
+        <w:spacing w:after="0" w:line="240" w:lineRule="auto"/>
+        <w:rPr>
+          <w:rFonts w:ascii="Arial" w:eastAsia="Times New Roman" w:hAnsi="Arial" w:cs="Arial"/>
+          <w:color w:val="000000"/>
+          <w:sz w:val="27"/>
+          <w:szCs w:val="27"/>
+          <w:lang w:val="en-US" w:eastAsia="ru-RU"/>
+        </w:rPr>
+      </w:pPr>
+      <w:r>
+        <w:rPr>
+          <w:rFonts w:ascii="Arial" w:eastAsia="Times New Roman" w:hAnsi="Arial" w:cs="Arial"/>
+          <w:color w:val="000000"/>
+          <w:sz w:val="27"/>
+          <w:szCs w:val="27"/>
+          <w:lang w:val="en-US" w:eastAsia="ru-RU"/>
+        </w:rPr>
+        <w:t xml:space="preserve">Work with </w:t>
+      </w:r>
+      <w:proofErr w:type="spellStart"/>
+      <w:r>
+        <w:rPr>
+          <w:rFonts w:ascii="Arial" w:eastAsia="Times New Roman" w:hAnsi="Arial" w:cs="Arial"/>
+          <w:color w:val="000000"/>
+          <w:sz w:val="27"/>
+          <w:szCs w:val="27"/>
+          <w:lang w:val="en-US" w:eastAsia="ru-RU"/>
+        </w:rPr>
+        <w:t>cms</w:t>
+      </w:r>
+      <w:proofErr w:type="spellEnd"/>
+      <w:r>
+        <w:rPr>
+          <w:rFonts w:ascii="Arial" w:eastAsia="Times New Roman" w:hAnsi="Arial" w:cs="Arial"/>
+          <w:color w:val="000000"/>
+          <w:sz w:val="27"/>
+          <w:szCs w:val="27"/>
+          <w:lang w:val="en-US" w:eastAsia="ru-RU"/>
+        </w:rPr>
+        <w:t xml:space="preserve">: WordPress, MODX, </w:t>
+      </w:r>
+      <w:proofErr w:type="spellStart"/>
+      <w:r>
+        <w:rPr>
+          <w:rFonts w:ascii="Arial" w:eastAsia="Times New Roman" w:hAnsi="Arial" w:cs="Arial"/>
+          <w:color w:val="000000"/>
+          <w:sz w:val="27"/>
+          <w:szCs w:val="27"/>
+          <w:lang w:val="en-US" w:eastAsia="ru-RU"/>
+        </w:rPr>
+        <w:t>Bitrix</w:t>
+      </w:r>
+      <w:proofErr w:type="spellEnd"/>
+      <w:r>
+        <w:rPr>
+          <w:rFonts w:ascii="Arial" w:eastAsia="Times New Roman" w:hAnsi="Arial" w:cs="Arial"/>
+          <w:color w:val="000000"/>
+          <w:sz w:val="27"/>
+          <w:szCs w:val="27"/>
+          <w:lang w:val="en-US" w:eastAsia="ru-RU"/>
+        </w:rPr>
+        <w:t xml:space="preserve">, </w:t>
+      </w:r>
+      <w:proofErr w:type="spellStart"/>
+      <w:r>
+        <w:rPr>
+          <w:rFonts w:ascii="Arial" w:eastAsia="Times New Roman" w:hAnsi="Arial" w:cs="Arial"/>
+          <w:color w:val="000000"/>
+          <w:sz w:val="27"/>
+          <w:szCs w:val="27"/>
+          <w:lang w:val="en-US" w:eastAsia="ru-RU"/>
+        </w:rPr>
+        <w:t>Opencart</w:t>
+      </w:r>
+      <w:proofErr w:type="spellEnd"/>
+      <w:r>
+        <w:rPr>
+          <w:rFonts w:ascii="Arial" w:eastAsia="Times New Roman" w:hAnsi="Arial" w:cs="Arial"/>
+          <w:color w:val="000000"/>
+          <w:sz w:val="27"/>
+          <w:szCs w:val="27"/>
+          <w:lang w:val="en-US" w:eastAsia="ru-RU"/>
+        </w:rPr>
+        <w:t>, Joomla, Magento, etc.</w:t>
+      </w:r>
+    </w:p>
+    <w:p>
+      <w:pPr>
+        <w:spacing w:after="0" w:line="240" w:lineRule="auto"/>
+        <w:rPr>
+          <w:rFonts w:ascii="Arial" w:eastAsia="Times New Roman" w:hAnsi="Arial" w:cs="Arial"/>
+          <w:color w:val="000000"/>
+          <w:sz w:val="27"/>
+          <w:szCs w:val="27"/>
+          <w:lang w:val="en-US" w:eastAsia="ru-RU"/>
+        </w:rPr>
+      </w:pPr>
+    </w:p>
+    <w:p>
+      <w:pPr>
+        <w:shd w:val="clear" w:color="auto" w:fill="2D3939"/>
+        <w:spacing w:after="0" w:line="240" w:lineRule="auto"/>
+        <w:jc w:val="center"/>
+        <w:rPr>
+          <w:rFonts w:ascii="Arial" w:eastAsia="Times New Roman" w:hAnsi="Arial" w:cs="Arial"/>
+          <w:color w:val="FFFFFF"/>
+          <w:sz w:val="27"/>
+          <w:szCs w:val="27"/>
+          <w:lang w:val="en-US" w:eastAsia="ru-RU"/>
+        </w:rPr>
+      </w:pPr>
+      <w:r>
+        <w:rPr>
+          <w:rFonts w:ascii="Arial" w:eastAsia="Times New Roman" w:hAnsi="Arial" w:cs="Arial"/>
+          <w:color w:val="FFFFFF"/>
+          <w:sz w:val="27"/>
+          <w:szCs w:val="27"/>
+          <w:lang w:val="en-US" w:eastAsia="ru-RU"/>
+        </w:rPr>
+        <w:t>2017</w:t>
+      </w:r>
+    </w:p>
+    <w:p>
+      <w:pPr>
+        <w:spacing w:after="0" w:line="240" w:lineRule="auto"/>
+        <w:outlineLvl w:val="2"/>
+        <w:rPr>
+          <w:rFonts w:ascii="Arial" w:eastAsia="Times New Roman" w:hAnsi="Arial" w:cs="Arial"/>
+          <w:b/>
+          <w:bCs/>
+          <w:color w:val="000000"/>
+          <w:sz w:val="27"/>
+          <w:szCs w:val="27"/>
+          <w:lang w:val="en-US" w:eastAsia="ru-RU"/>
+        </w:rPr>
+      </w:pPr>
+    </w:p>
+    <w:p>
+      <w:pPr>
+        <w:spacing w:after="0" w:line="240" w:lineRule="auto"/>
+        <w:outlineLvl w:val="2"/>
+        <w:rPr>
+          <w:rFonts w:ascii="Arial" w:eastAsia="Times New Roman" w:hAnsi="Arial" w:cs="Arial"/>
+          <w:b/>
+          <w:bCs/>
+          <w:color w:val="000000"/>
+          <w:sz w:val="27"/>
+          <w:szCs w:val="27"/>
+          <w:lang w:val="en-US" w:eastAsia="ru-RU"/>
+        </w:rPr>
+      </w:pPr>
+      <w:r>
+        <w:rPr>
+          <w:rFonts w:ascii="Arial" w:eastAsia="Times New Roman" w:hAnsi="Arial" w:cs="Arial"/>
+          <w:b/>
+          <w:bCs/>
+          <w:color w:val="000000"/>
+          <w:sz w:val="27"/>
+          <w:szCs w:val="27"/>
+          <w:lang w:val="en-US" w:eastAsia="ru-RU"/>
+        </w:rPr>
+        <w:t>SEO specialist at VRP Consulting</w:t>
+      </w:r>
+    </w:p>
+    <w:p>
+      <w:pPr>
+        <w:spacing w:after="0" w:line="240" w:lineRule="auto"/>
+        <w:rPr>
+          <w:rFonts w:ascii="Arial" w:eastAsia="Times New Roman" w:hAnsi="Arial" w:cs="Arial"/>
+          <w:color w:val="000000"/>
+          <w:sz w:val="27"/>
+          <w:szCs w:val="27"/>
+          <w:lang w:val="en-US" w:eastAsia="ru-RU"/>
+        </w:rPr>
+      </w:pPr>
+      <w:r>
+        <w:rPr>
+          <w:rFonts w:ascii="Arial" w:eastAsia="Times New Roman" w:hAnsi="Arial" w:cs="Arial"/>
+          <w:color w:val="000000"/>
+          <w:sz w:val="27"/>
+          <w:szCs w:val="27"/>
+          <w:lang w:val="en-US" w:eastAsia="ru-RU"/>
+        </w:rPr>
+        <w:t>Website optimization for American region. Technical audit. Configuration robots.txt. Keywords research and clustering. Writing tags titles and descriptions. Creating technical assignments for copywriters, programmers and designers. Creating new pages and content management.</w:t>
+      </w:r>
+    </w:p>
+    <w:p>
+      <w:pPr>
+        <w:spacing w:after="0" w:line="240" w:lineRule="auto"/>
+        <w:rPr>
+          <w:rFonts w:ascii="Arial" w:eastAsia="Times New Roman" w:hAnsi="Arial" w:cs="Arial"/>
+          <w:color w:val="000000"/>
+          <w:sz w:val="27"/>
+          <w:szCs w:val="27"/>
+          <w:lang w:val="en-US" w:eastAsia="ru-RU"/>
+        </w:rPr>
+      </w:pPr>
+    </w:p>
+    <w:p>
+      <w:pPr>
+        <w:spacing w:after="0" w:line="240" w:lineRule="auto"/>
+        <w:rPr>
+          <w:rFonts w:ascii="Arial" w:eastAsia="Times New Roman" w:hAnsi="Arial" w:cs="Arial"/>
+          <w:color w:val="000000"/>
+          <w:sz w:val="27"/>
+          <w:szCs w:val="27"/>
+          <w:lang w:val="en-US" w:eastAsia="ru-RU"/>
+        </w:rPr>
+      </w:pPr>
+      <w:r>
+        <w:rPr>
+          <w:rFonts w:ascii="Arial" w:eastAsia="Times New Roman" w:hAnsi="Arial" w:cs="Arial"/>
+          <w:color w:val="000000"/>
+          <w:sz w:val="27"/>
+          <w:szCs w:val="27"/>
+          <w:lang w:val="en-US" w:eastAsia="ru-RU"/>
+        </w:rPr>
+        <w:t xml:space="preserve">Setting Yandex </w:t>
+      </w:r>
+      <w:proofErr w:type="spellStart"/>
+      <w:r>
+        <w:rPr>
+          <w:rFonts w:ascii="Arial" w:eastAsia="Times New Roman" w:hAnsi="Arial" w:cs="Arial"/>
+          <w:color w:val="000000"/>
+          <w:sz w:val="27"/>
+          <w:szCs w:val="27"/>
+          <w:lang w:val="en-US" w:eastAsia="ru-RU"/>
+        </w:rPr>
+        <w:t>metrica</w:t>
+      </w:r>
+      <w:proofErr w:type="spellEnd"/>
+      <w:r>
+        <w:rPr>
+          <w:rFonts w:ascii="Arial" w:eastAsia="Times New Roman" w:hAnsi="Arial" w:cs="Arial"/>
+          <w:color w:val="000000"/>
+          <w:sz w:val="27"/>
+          <w:szCs w:val="27"/>
+          <w:lang w:val="en-US" w:eastAsia="ru-RU"/>
+        </w:rPr>
+        <w:t xml:space="preserve"> and Google analytics. Setting Google Ads. Setting events in the Google tag manager.</w:t>
+      </w:r>
+    </w:p>
+    <w:p>
+      <w:pPr>
+        <w:spacing w:after="0" w:line="240" w:lineRule="auto"/>
+        <w:rPr>
+          <w:rFonts w:ascii="Arial" w:eastAsia="Times New Roman" w:hAnsi="Arial" w:cs="Arial"/>
+          <w:color w:val="000000"/>
+          <w:sz w:val="27"/>
+          <w:szCs w:val="27"/>
+          <w:lang w:val="en-US" w:eastAsia="ru-RU"/>
+        </w:rPr>
+      </w:pPr>
+    </w:p>
+    <w:p>
+      <w:pPr>
+        <w:spacing w:after="0" w:line="240" w:lineRule="auto"/>
+        <w:rPr>
+          <w:rFonts w:ascii="Arial" w:eastAsia="Times New Roman" w:hAnsi="Arial" w:cs="Arial"/>
+          <w:color w:val="000000"/>
+          <w:sz w:val="27"/>
+          <w:szCs w:val="27"/>
+          <w:lang w:val="en-US" w:eastAsia="ru-RU"/>
+        </w:rPr>
+      </w:pPr>
+      <w:r>
+        <w:rPr>
+          <w:rFonts w:ascii="Arial" w:eastAsia="Times New Roman" w:hAnsi="Arial" w:cs="Arial"/>
+          <w:color w:val="000000"/>
+          <w:sz w:val="27"/>
+          <w:szCs w:val="27"/>
+          <w:lang w:val="en-US" w:eastAsia="ru-RU"/>
+        </w:rPr>
+        <w:t>Setting redirects in .</w:t>
+      </w:r>
+      <w:proofErr w:type="spellStart"/>
+      <w:r>
+        <w:rPr>
+          <w:rFonts w:ascii="Arial" w:eastAsia="Times New Roman" w:hAnsi="Arial" w:cs="Arial"/>
+          <w:color w:val="000000"/>
+          <w:sz w:val="27"/>
+          <w:szCs w:val="27"/>
+          <w:lang w:val="en-US" w:eastAsia="ru-RU"/>
+        </w:rPr>
+        <w:t>htaccess</w:t>
+      </w:r>
+      <w:proofErr w:type="spellEnd"/>
+      <w:r>
+        <w:rPr>
+          <w:rFonts w:ascii="Arial" w:eastAsia="Times New Roman" w:hAnsi="Arial" w:cs="Arial"/>
+          <w:color w:val="000000"/>
+          <w:sz w:val="27"/>
+          <w:szCs w:val="27"/>
+          <w:lang w:val="en-US" w:eastAsia="ru-RU"/>
+        </w:rPr>
+        <w:t xml:space="preserve"> files. Making changes to the template (setting h1-hn, breadcrumbs, removing / changing any modules on sites, setting pagination, etc.). Editing styles.</w:t>
+      </w:r>
+    </w:p>
+    <w:p>
+      <w:pPr>
+        <w:spacing w:after="0" w:line="240" w:lineRule="auto"/>
+        <w:rPr>
+          <w:rFonts w:ascii="Arial" w:eastAsia="Times New Roman" w:hAnsi="Arial" w:cs="Arial"/>
+          <w:color w:val="000000"/>
+          <w:sz w:val="27"/>
+          <w:szCs w:val="27"/>
+          <w:lang w:val="en-US" w:eastAsia="ru-RU"/>
+        </w:rPr>
+      </w:pPr>
+    </w:p>
+    <w:p>
+      <w:pPr>
+        <w:spacing w:after="0" w:line="240" w:lineRule="auto"/>
+        <w:rPr>
+          <w:rFonts w:ascii="Arial" w:eastAsia="Times New Roman" w:hAnsi="Arial" w:cs="Arial"/>
+          <w:color w:val="000000"/>
+          <w:sz w:val="27"/>
+          <w:szCs w:val="27"/>
+          <w:lang w:val="en-US" w:eastAsia="ru-RU"/>
+        </w:rPr>
+      </w:pPr>
+      <w:r>
+        <w:rPr>
+          <w:rFonts w:ascii="Arial" w:eastAsia="Times New Roman" w:hAnsi="Arial" w:cs="Arial"/>
+          <w:color w:val="000000"/>
+          <w:sz w:val="27"/>
+          <w:szCs w:val="27"/>
+          <w:lang w:val="en-US" w:eastAsia="ru-RU"/>
+        </w:rPr>
+        <w:t xml:space="preserve">Buying links. Analysis of competitors, making recommendations for clients on the development of the project. Working with </w:t>
+      </w:r>
+      <w:proofErr w:type="spellStart"/>
+      <w:r>
+        <w:rPr>
+          <w:rFonts w:ascii="Arial" w:eastAsia="Times New Roman" w:hAnsi="Arial" w:cs="Arial"/>
+          <w:color w:val="000000"/>
+          <w:sz w:val="27"/>
+          <w:szCs w:val="27"/>
+          <w:lang w:val="en-US" w:eastAsia="ru-RU"/>
+        </w:rPr>
+        <w:t>seo</w:t>
+      </w:r>
+      <w:proofErr w:type="spellEnd"/>
+      <w:r>
+        <w:rPr>
+          <w:rFonts w:ascii="Arial" w:eastAsia="Times New Roman" w:hAnsi="Arial" w:cs="Arial"/>
+          <w:color w:val="000000"/>
+          <w:sz w:val="27"/>
+          <w:szCs w:val="27"/>
+          <w:lang w:val="en-US" w:eastAsia="ru-RU"/>
+        </w:rPr>
+        <w:t xml:space="preserve">-tools (screaming frog, </w:t>
+      </w:r>
+      <w:proofErr w:type="spellStart"/>
+      <w:r>
+        <w:rPr>
+          <w:rFonts w:ascii="Arial" w:eastAsia="Times New Roman" w:hAnsi="Arial" w:cs="Arial"/>
+          <w:color w:val="000000"/>
+          <w:sz w:val="27"/>
+          <w:szCs w:val="27"/>
+          <w:lang w:val="en-US" w:eastAsia="ru-RU"/>
+        </w:rPr>
+        <w:t>netpeak</w:t>
+      </w:r>
+      <w:proofErr w:type="spellEnd"/>
+      <w:r>
+        <w:rPr>
+          <w:rFonts w:ascii="Arial" w:eastAsia="Times New Roman" w:hAnsi="Arial" w:cs="Arial"/>
+          <w:color w:val="000000"/>
+          <w:sz w:val="27"/>
+          <w:szCs w:val="27"/>
+          <w:lang w:val="en-US" w:eastAsia="ru-RU"/>
+        </w:rPr>
+        <w:t xml:space="preserve">, </w:t>
+      </w:r>
+      <w:proofErr w:type="spellStart"/>
+      <w:r>
+        <w:rPr>
+          <w:rFonts w:ascii="Arial" w:eastAsia="Times New Roman" w:hAnsi="Arial" w:cs="Arial"/>
+          <w:color w:val="000000"/>
+          <w:sz w:val="27"/>
+          <w:szCs w:val="27"/>
+          <w:lang w:val="en-US" w:eastAsia="ru-RU"/>
+        </w:rPr>
+        <w:t>ahrefs</w:t>
+      </w:r>
+      <w:proofErr w:type="spellEnd"/>
+      <w:r>
+        <w:rPr>
+          <w:rFonts w:ascii="Arial" w:eastAsia="Times New Roman" w:hAnsi="Arial" w:cs="Arial"/>
+          <w:color w:val="000000"/>
+          <w:sz w:val="27"/>
+          <w:szCs w:val="27"/>
+          <w:lang w:val="en-US" w:eastAsia="ru-RU"/>
+        </w:rPr>
+        <w:t>, etc.).</w:t>
+      </w:r>
+    </w:p>
+    <w:p>
+      <w:pPr>
+        <w:spacing w:after="0" w:line="240" w:lineRule="auto"/>
+        <w:rPr>
+          <w:rFonts w:ascii="Arial" w:eastAsia="Times New Roman" w:hAnsi="Arial" w:cs="Arial"/>
+          <w:color w:val="000000"/>
+          <w:sz w:val="27"/>
+          <w:szCs w:val="27"/>
+          <w:lang w:val="en-US" w:eastAsia="ru-RU"/>
+        </w:rPr>
+      </w:pPr>
+    </w:p>
+    <w:p>
+      <w:pPr>
+        <w:spacing w:after="0" w:line="240" w:lineRule="auto"/>
+        <w:rPr>
+          <w:rFonts w:ascii="Arial" w:eastAsia="Times New Roman" w:hAnsi="Arial" w:cs="Arial"/>
+          <w:color w:val="000000"/>
+          <w:sz w:val="27"/>
+          <w:szCs w:val="27"/>
+          <w:lang w:val="en-US" w:eastAsia="ru-RU"/>
+        </w:rPr>
+      </w:pPr>
+      <w:r>
+        <w:rPr>
+          <w:rFonts w:ascii="Arial" w:eastAsia="Times New Roman" w:hAnsi="Arial" w:cs="Arial"/>
+          <w:color w:val="000000"/>
+          <w:sz w:val="27"/>
+          <w:szCs w:val="27"/>
+          <w:lang w:val="en-US" w:eastAsia="ru-RU"/>
+        </w:rPr>
+        <w:t xml:space="preserve">Work with </w:t>
+      </w:r>
+      <w:proofErr w:type="spellStart"/>
+      <w:r>
+        <w:rPr>
+          <w:rFonts w:ascii="Arial" w:eastAsia="Times New Roman" w:hAnsi="Arial" w:cs="Arial"/>
+          <w:color w:val="000000"/>
+          <w:sz w:val="27"/>
+          <w:szCs w:val="27"/>
+          <w:lang w:val="en-US" w:eastAsia="ru-RU"/>
+        </w:rPr>
+        <w:t>cms</w:t>
+      </w:r>
+      <w:proofErr w:type="spellEnd"/>
+      <w:r>
+        <w:rPr>
+          <w:rFonts w:ascii="Arial" w:eastAsia="Times New Roman" w:hAnsi="Arial" w:cs="Arial"/>
+          <w:color w:val="000000"/>
+          <w:sz w:val="27"/>
+          <w:szCs w:val="27"/>
+          <w:lang w:val="en-US" w:eastAsia="ru-RU"/>
+        </w:rPr>
+        <w:t>: WordPress</w:t>
+      </w:r>
+      <w:r>
+        <w:rPr>
+          <w:rFonts w:ascii="Arial" w:eastAsia="Times New Roman" w:hAnsi="Arial" w:cs="Arial"/>
+          <w:color w:val="000000"/>
+          <w:sz w:val="27"/>
+          <w:szCs w:val="27"/>
+          <w:lang w:val="en-US" w:eastAsia="ru-RU"/>
+        </w:rPr>
+        <w:t>.</w:t>
+      </w:r>
+    </w:p>
+    <w:p>
+      <w:pPr>
+        <w:spacing w:after="0" w:line="240" w:lineRule="auto"/>
+        <w:rPr>
+          <w:rFonts w:ascii="Arial" w:eastAsia="Times New Roman" w:hAnsi="Arial" w:cs="Arial"/>
+          <w:color w:val="000000"/>
+          <w:sz w:val="27"/>
+          <w:szCs w:val="27"/>
+          <w:lang w:val="en-US" w:eastAsia="ru-RU"/>
+        </w:rPr>
+      </w:pPr>
+    </w:p>
+    <w:p>
+      <w:pPr>
+        <w:shd w:val="clear" w:color="auto" w:fill="2D3939"/>
+        <w:spacing w:after="0" w:line="240" w:lineRule="auto"/>
+        <w:jc w:val="center"/>
+        <w:rPr>
+          <w:rFonts w:ascii="Arial" w:eastAsia="Times New Roman" w:hAnsi="Arial" w:cs="Arial"/>
+          <w:color w:val="FFFFFF"/>
+          <w:sz w:val="27"/>
+          <w:szCs w:val="27"/>
+          <w:lang w:val="en-US" w:eastAsia="ru-RU"/>
+        </w:rPr>
+      </w:pPr>
+      <w:r>
+        <w:rPr>
+          <w:rFonts w:ascii="Arial" w:eastAsia="Times New Roman" w:hAnsi="Arial" w:cs="Arial"/>
+          <w:color w:val="FFFFFF"/>
+          <w:sz w:val="27"/>
+          <w:szCs w:val="27"/>
+          <w:lang w:val="en-US" w:eastAsia="ru-RU"/>
+        </w:rPr>
+        <w:t>2016</w:t>
+      </w:r>
+    </w:p>
+    <w:p>
+      <w:pPr>
+        <w:spacing w:after="0" w:line="240" w:lineRule="auto"/>
+        <w:outlineLvl w:val="2"/>
+        <w:rPr>
+          <w:rFonts w:ascii="Arial" w:eastAsia="Times New Roman" w:hAnsi="Arial" w:cs="Arial"/>
+          <w:b/>
+          <w:bCs/>
+          <w:color w:val="000000"/>
+          <w:sz w:val="27"/>
+          <w:szCs w:val="27"/>
+          <w:lang w:val="en-US" w:eastAsia="ru-RU"/>
+        </w:rPr>
+      </w:pPr>
+    </w:p>
+    <w:p>
+      <w:pPr>
+        <w:spacing w:after="0" w:line="240" w:lineRule="auto"/>
+        <w:outlineLvl w:val="2"/>
+        <w:rPr>
+          <w:rFonts w:ascii="Arial" w:eastAsia="Times New Roman" w:hAnsi="Arial" w:cs="Arial"/>
+          <w:b/>
+          <w:bCs/>
+          <w:color w:val="000000"/>
+          <w:sz w:val="27"/>
+          <w:szCs w:val="27"/>
+          <w:lang w:val="en-US" w:eastAsia="ru-RU"/>
+        </w:rPr>
+      </w:pPr>
+      <w:r>
+        <w:rPr>
+          <w:rFonts w:ascii="Arial" w:eastAsia="Times New Roman" w:hAnsi="Arial" w:cs="Arial"/>
+          <w:b/>
+          <w:bCs/>
+          <w:color w:val="000000"/>
+          <w:sz w:val="27"/>
+          <w:szCs w:val="27"/>
+          <w:lang w:val="en-US" w:eastAsia="ru-RU"/>
+        </w:rPr>
+        <w:t xml:space="preserve">SEO specialist at </w:t>
+      </w:r>
+      <w:proofErr w:type="spellStart"/>
+      <w:r>
+        <w:rPr>
+          <w:rFonts w:ascii="Arial" w:eastAsia="Times New Roman" w:hAnsi="Arial" w:cs="Arial"/>
+          <w:b/>
+          <w:bCs/>
+          <w:color w:val="000000"/>
+          <w:sz w:val="27"/>
+          <w:szCs w:val="27"/>
+          <w:lang w:val="en-US" w:eastAsia="ru-RU"/>
+        </w:rPr>
+        <w:t>Borovoy</w:t>
+      </w:r>
+      <w:proofErr w:type="spellEnd"/>
+      <w:r>
+        <w:rPr>
+          <w:rFonts w:ascii="Arial" w:eastAsia="Times New Roman" w:hAnsi="Arial" w:cs="Arial"/>
+          <w:b/>
+          <w:bCs/>
+          <w:color w:val="000000"/>
+          <w:sz w:val="27"/>
+          <w:szCs w:val="27"/>
+          <w:lang w:val="en-US" w:eastAsia="ru-RU"/>
+        </w:rPr>
+        <w:t xml:space="preserve"> Studio</w:t>
+      </w:r>
+    </w:p>
+    <w:p>
+      <w:pPr>
+        <w:spacing w:after="0" w:line="240" w:lineRule="auto"/>
+        <w:rPr>
+          <w:rFonts w:ascii="Arial" w:eastAsia="Times New Roman" w:hAnsi="Arial" w:cs="Arial"/>
+          <w:color w:val="000000"/>
+          <w:sz w:val="27"/>
+          <w:szCs w:val="27"/>
+          <w:lang w:val="en-US" w:eastAsia="ru-RU"/>
+        </w:rPr>
+      </w:pPr>
+      <w:r>
+        <w:rPr>
+          <w:rFonts w:ascii="Arial" w:hAnsi="Arial" w:cs="Arial"/>
+          <w:color w:val="000000"/>
+          <w:sz w:val="27"/>
+          <w:szCs w:val="27"/>
+          <w:lang w:val="en-US"/>
+        </w:rPr>
+        <w:t xml:space="preserve">Technical audit for websites. Configuration robots.txt. Keywords research and clustering. Writing tags titles and descriptions. Creating technical assignments for copywriters and programmers. Content </w:t>
+      </w:r>
+      <w:proofErr w:type="spellStart"/>
+      <w:r>
+        <w:rPr>
+          <w:rFonts w:ascii="Arial" w:hAnsi="Arial" w:cs="Arial"/>
+          <w:color w:val="000000"/>
+          <w:sz w:val="27"/>
+          <w:szCs w:val="27"/>
+          <w:lang w:val="en-US"/>
+        </w:rPr>
+        <w:t>managment</w:t>
+      </w:r>
+      <w:proofErr w:type="spellEnd"/>
+      <w:r>
+        <w:rPr>
+          <w:rFonts w:ascii="Arial" w:hAnsi="Arial" w:cs="Arial"/>
+          <w:color w:val="000000"/>
+          <w:sz w:val="27"/>
+          <w:szCs w:val="27"/>
+          <w:lang w:val="en-US"/>
+        </w:rPr>
+        <w:t>. Setting redirects in .</w:t>
+      </w:r>
+      <w:proofErr w:type="spellStart"/>
+      <w:r>
+        <w:rPr>
+          <w:rFonts w:ascii="Arial" w:hAnsi="Arial" w:cs="Arial"/>
+          <w:color w:val="000000"/>
+          <w:sz w:val="27"/>
+          <w:szCs w:val="27"/>
+          <w:lang w:val="en-US"/>
+        </w:rPr>
+        <w:t>htaccess</w:t>
+      </w:r>
+      <w:proofErr w:type="spellEnd"/>
+      <w:r>
+        <w:rPr>
+          <w:rFonts w:ascii="Arial" w:hAnsi="Arial" w:cs="Arial"/>
+          <w:color w:val="000000"/>
+          <w:sz w:val="27"/>
+          <w:szCs w:val="27"/>
+          <w:lang w:val="en-US"/>
+        </w:rPr>
+        <w:t xml:space="preserve"> files.</w:t>
+      </w:r>
+      <w:r>
+        <w:rPr>
+          <w:rFonts w:ascii="Arial" w:hAnsi="Arial" w:cs="Arial"/>
+          <w:color w:val="000000"/>
+          <w:sz w:val="27"/>
+          <w:szCs w:val="27"/>
+          <w:lang w:val="en-US"/>
         </w:rPr>
         <w:br/>
-        <w:t>Training interns.</w:t>
-      </w:r>
-      <w:r>
-        <w:rPr>
-          <w:rFonts w:ascii="Arial" w:eastAsia="Times New Roman" w:hAnsi="Arial" w:cs="Arial"/>
-          <w:color w:val="000000"/>
-          <w:sz w:val="27"/>
-          <w:szCs w:val="27"/>
-          <w:lang w:val="en-US" w:eastAsia="ru-RU"/>
+      </w:r>
+      <w:r>
+        <w:rPr>
+          <w:rFonts w:ascii="Arial" w:hAnsi="Arial" w:cs="Arial"/>
+          <w:color w:val="000000"/>
+          <w:sz w:val="27"/>
+          <w:szCs w:val="27"/>
+          <w:lang w:val="en-US"/>
         </w:rPr>
         <w:br/>
-        <w:t>Setting redirects in .</w:t>
-      </w:r>
-      <w:proofErr w:type="spellStart"/>
-      <w:r>
-        <w:rPr>
-          <w:rFonts w:ascii="Arial" w:eastAsia="Times New Roman" w:hAnsi="Arial" w:cs="Arial"/>
-          <w:color w:val="000000"/>
-          <w:sz w:val="27"/>
-          <w:szCs w:val="27"/>
-          <w:lang w:val="en-US" w:eastAsia="ru-RU"/>
-        </w:rPr>
-        <w:t>htaccess</w:t>
-      </w:r>
-      <w:proofErr w:type="spellEnd"/>
-      <w:r>
-        <w:rPr>
-          <w:rFonts w:ascii="Arial" w:eastAsia="Times New Roman" w:hAnsi="Arial" w:cs="Arial"/>
-          <w:color w:val="000000"/>
-          <w:sz w:val="27"/>
-          <w:szCs w:val="27"/>
-          <w:lang w:val="en-US" w:eastAsia="ru-RU"/>
-        </w:rPr>
-        <w:t xml:space="preserve"> files. Making changes to the template (setting h1-hn, breadcrumbs, removing / changing any modules on sites, setting pagination, etc.). Editing styles.</w:t>
-      </w:r>
-      <w:r>
-        <w:rPr>
-          <w:rFonts w:ascii="Arial" w:eastAsia="Times New Roman" w:hAnsi="Arial" w:cs="Arial"/>
-          <w:color w:val="000000"/>
-          <w:sz w:val="27"/>
-          <w:szCs w:val="27"/>
-          <w:lang w:val="en-US" w:eastAsia="ru-RU"/>
+        <w:t xml:space="preserve">Setting Yandex </w:t>
+      </w:r>
+      <w:proofErr w:type="spellStart"/>
+      <w:r>
+        <w:rPr>
+          <w:rFonts w:ascii="Arial" w:hAnsi="Arial" w:cs="Arial"/>
+          <w:color w:val="000000"/>
+          <w:sz w:val="27"/>
+          <w:szCs w:val="27"/>
+          <w:lang w:val="en-US"/>
+        </w:rPr>
+        <w:t>metrica</w:t>
+      </w:r>
+      <w:proofErr w:type="spellEnd"/>
+      <w:r>
+        <w:rPr>
+          <w:rFonts w:ascii="Arial" w:hAnsi="Arial" w:cs="Arial"/>
+          <w:color w:val="000000"/>
+          <w:sz w:val="27"/>
+          <w:szCs w:val="27"/>
+          <w:lang w:val="en-US"/>
+        </w:rPr>
+        <w:t xml:space="preserve"> and Google analytics, Google Webmasters and Yandex Webmasters. Buying links. Work with content exchanges (</w:t>
+      </w:r>
+      <w:proofErr w:type="spellStart"/>
+      <w:r>
+        <w:rPr>
+          <w:rFonts w:ascii="Arial" w:hAnsi="Arial" w:cs="Arial"/>
+          <w:color w:val="000000"/>
+          <w:sz w:val="27"/>
+          <w:szCs w:val="27"/>
+          <w:lang w:val="en-US"/>
+        </w:rPr>
+        <w:t>turbotext</w:t>
+      </w:r>
+      <w:proofErr w:type="spellEnd"/>
+      <w:r>
+        <w:rPr>
+          <w:rFonts w:ascii="Arial" w:hAnsi="Arial" w:cs="Arial"/>
+          <w:color w:val="000000"/>
+          <w:sz w:val="27"/>
+          <w:szCs w:val="27"/>
+          <w:lang w:val="en-US"/>
+        </w:rPr>
+        <w:t xml:space="preserve">, </w:t>
+      </w:r>
+      <w:proofErr w:type="spellStart"/>
+      <w:r>
+        <w:rPr>
+          <w:rFonts w:ascii="Arial" w:hAnsi="Arial" w:cs="Arial"/>
+          <w:color w:val="000000"/>
+          <w:sz w:val="27"/>
+          <w:szCs w:val="27"/>
+          <w:lang w:val="en-US"/>
+        </w:rPr>
+        <w:t>advego</w:t>
+      </w:r>
+      <w:proofErr w:type="spellEnd"/>
+      <w:r>
+        <w:rPr>
+          <w:rFonts w:ascii="Arial" w:hAnsi="Arial" w:cs="Arial"/>
+          <w:color w:val="000000"/>
+          <w:sz w:val="27"/>
+          <w:szCs w:val="27"/>
+          <w:lang w:val="en-US"/>
+        </w:rPr>
+        <w:t xml:space="preserve">). Working with </w:t>
+      </w:r>
+      <w:proofErr w:type="spellStart"/>
+      <w:r>
+        <w:rPr>
+          <w:rFonts w:ascii="Arial" w:hAnsi="Arial" w:cs="Arial"/>
+          <w:color w:val="000000"/>
+          <w:sz w:val="27"/>
+          <w:szCs w:val="27"/>
+          <w:lang w:val="en-US"/>
+        </w:rPr>
+        <w:t>seo</w:t>
+      </w:r>
+      <w:proofErr w:type="spellEnd"/>
+      <w:r>
+        <w:rPr>
+          <w:rFonts w:ascii="Arial" w:hAnsi="Arial" w:cs="Arial"/>
+          <w:color w:val="000000"/>
+          <w:sz w:val="27"/>
+          <w:szCs w:val="27"/>
+          <w:lang w:val="en-US"/>
+        </w:rPr>
+        <w:t xml:space="preserve">-tools (screaming frog, </w:t>
+      </w:r>
+      <w:proofErr w:type="spellStart"/>
+      <w:r>
+        <w:rPr>
+          <w:rFonts w:ascii="Arial" w:hAnsi="Arial" w:cs="Arial"/>
+          <w:color w:val="000000"/>
+          <w:sz w:val="27"/>
+          <w:szCs w:val="27"/>
+          <w:lang w:val="en-US"/>
+        </w:rPr>
+        <w:t>netpeak</w:t>
+      </w:r>
+      <w:proofErr w:type="spellEnd"/>
+      <w:r>
+        <w:rPr>
+          <w:rFonts w:ascii="Arial" w:hAnsi="Arial" w:cs="Arial"/>
+          <w:color w:val="000000"/>
+          <w:sz w:val="27"/>
+          <w:szCs w:val="27"/>
+          <w:lang w:val="en-US"/>
+        </w:rPr>
+        <w:t xml:space="preserve">, </w:t>
+      </w:r>
+      <w:proofErr w:type="spellStart"/>
+      <w:r>
+        <w:rPr>
+          <w:rFonts w:ascii="Arial" w:hAnsi="Arial" w:cs="Arial"/>
+          <w:color w:val="000000"/>
+          <w:sz w:val="27"/>
+          <w:szCs w:val="27"/>
+          <w:lang w:val="en-US"/>
+        </w:rPr>
+        <w:t>ahrefs</w:t>
+      </w:r>
+      <w:proofErr w:type="spellEnd"/>
+      <w:r>
+        <w:rPr>
+          <w:rFonts w:ascii="Arial" w:hAnsi="Arial" w:cs="Arial"/>
+          <w:color w:val="000000"/>
+          <w:sz w:val="27"/>
+          <w:szCs w:val="27"/>
+          <w:lang w:val="en-US"/>
+        </w:rPr>
+        <w:t>, etc.).</w:t>
+      </w:r>
+      <w:r>
+        <w:rPr>
+          <w:rFonts w:ascii="Arial" w:hAnsi="Arial" w:cs="Arial"/>
+          <w:color w:val="000000"/>
+          <w:sz w:val="27"/>
+          <w:szCs w:val="27"/>
+          <w:lang w:val="en-US"/>
         </w:rPr>
         <w:br/>
-        <w:t xml:space="preserve">Work with </w:t>
-      </w:r>
-      <w:proofErr w:type="spellStart"/>
-      <w:r>
-        <w:rPr>
-          <w:rFonts w:ascii="Arial" w:eastAsia="Times New Roman" w:hAnsi="Arial" w:cs="Arial"/>
-          <w:color w:val="000000"/>
-          <w:sz w:val="27"/>
-          <w:szCs w:val="27"/>
-          <w:lang w:val="en-US" w:eastAsia="ru-RU"/>
+      </w:r>
+      <w:r>
+        <w:rPr>
+          <w:rFonts w:ascii="Arial" w:hAnsi="Arial" w:cs="Arial"/>
+          <w:color w:val="000000"/>
+          <w:sz w:val="27"/>
+          <w:szCs w:val="27"/>
+          <w:lang w:val="en-US"/>
+        </w:rPr>
+        <w:br/>
+      </w:r>
+      <w:proofErr w:type="spellStart"/>
+      <w:r>
+        <w:rPr>
+          <w:rFonts w:ascii="Arial" w:hAnsi="Arial" w:cs="Arial"/>
+          <w:color w:val="000000"/>
+          <w:sz w:val="27"/>
+          <w:szCs w:val="27"/>
+        </w:rPr>
+        <w:t>Work</w:t>
+      </w:r>
+      <w:proofErr w:type="spellEnd"/>
+      <w:r>
+        <w:rPr>
+          <w:rFonts w:ascii="Arial" w:hAnsi="Arial" w:cs="Arial"/>
+          <w:color w:val="000000"/>
+          <w:sz w:val="27"/>
+          <w:szCs w:val="27"/>
+        </w:rPr>
+        <w:t xml:space="preserve"> </w:t>
+      </w:r>
+      <w:proofErr w:type="spellStart"/>
+      <w:r>
+        <w:rPr>
+          <w:rFonts w:ascii="Arial" w:hAnsi="Arial" w:cs="Arial"/>
+          <w:color w:val="000000"/>
+          <w:sz w:val="27"/>
+          <w:szCs w:val="27"/>
+        </w:rPr>
+        <w:t>with</w:t>
+      </w:r>
+      <w:proofErr w:type="spellEnd"/>
+      <w:r>
+        <w:rPr>
+          <w:rFonts w:ascii="Arial" w:hAnsi="Arial" w:cs="Arial"/>
+          <w:color w:val="000000"/>
+          <w:sz w:val="27"/>
+          <w:szCs w:val="27"/>
+        </w:rPr>
+        <w:t xml:space="preserve"> </w:t>
+      </w:r>
+      <w:proofErr w:type="spellStart"/>
+      <w:r>
+        <w:rPr>
+          <w:rFonts w:ascii="Arial" w:hAnsi="Arial" w:cs="Arial"/>
+          <w:color w:val="000000"/>
+          <w:sz w:val="27"/>
+          <w:szCs w:val="27"/>
         </w:rPr>
         <w:t>cms</w:t>
       </w:r>
       <w:proofErr w:type="spellEnd"/>
       <w:r>
         <w:rPr>
-          <w:rFonts w:ascii="Arial" w:eastAsia="Times New Roman" w:hAnsi="Arial" w:cs="Arial"/>
-          <w:color w:val="000000"/>
-          <w:sz w:val="27"/>
-          <w:szCs w:val="27"/>
-          <w:lang w:val="en-US" w:eastAsia="ru-RU"/>
-        </w:rPr>
-        <w:t xml:space="preserve">: WordPress, MODX, </w:t>
-      </w:r>
-      <w:proofErr w:type="spellStart"/>
-      <w:r>
-        <w:rPr>
-          <w:rFonts w:ascii="Arial" w:eastAsia="Times New Roman" w:hAnsi="Arial" w:cs="Arial"/>
-          <w:color w:val="000000"/>
-          <w:sz w:val="27"/>
-          <w:szCs w:val="27"/>
-          <w:lang w:val="en-US" w:eastAsia="ru-RU"/>
+          <w:rFonts w:ascii="Arial" w:hAnsi="Arial" w:cs="Arial"/>
+          <w:color w:val="000000"/>
+          <w:sz w:val="27"/>
+          <w:szCs w:val="27"/>
+        </w:rPr>
+        <w:t xml:space="preserve">: </w:t>
+      </w:r>
+      <w:proofErr w:type="spellStart"/>
+      <w:r>
+        <w:rPr>
+          <w:rFonts w:ascii="Arial" w:hAnsi="Arial" w:cs="Arial"/>
+          <w:color w:val="000000"/>
+          <w:sz w:val="27"/>
+          <w:szCs w:val="27"/>
         </w:rPr>
         <w:t>Bitrix</w:t>
       </w:r>
       <w:proofErr w:type="spellEnd"/>
       <w:r>
         <w:rPr>
-          <w:rFonts w:ascii="Arial" w:eastAsia="Times New Roman" w:hAnsi="Arial" w:cs="Arial"/>
-          <w:color w:val="000000"/>
-          <w:sz w:val="27"/>
-          <w:szCs w:val="27"/>
-          <w:lang w:val="en-US" w:eastAsia="ru-RU"/>
+          <w:rFonts w:ascii="Arial" w:hAnsi="Arial" w:cs="Arial"/>
+          <w:color w:val="000000"/>
+          <w:sz w:val="27"/>
+          <w:szCs w:val="27"/>
         </w:rPr>
         <w:t xml:space="preserve">, </w:t>
       </w:r>
       <w:proofErr w:type="spellStart"/>
       <w:r>
         <w:rPr>
-          <w:rFonts w:ascii="Arial" w:eastAsia="Times New Roman" w:hAnsi="Arial" w:cs="Arial"/>
-          <w:color w:val="000000"/>
-          <w:sz w:val="27"/>
-          <w:szCs w:val="27"/>
-          <w:lang w:val="en-US" w:eastAsia="ru-RU"/>
-        </w:rPr>
-        <w:t>Opencart</w:t>
-      </w:r>
-      <w:proofErr w:type="spellEnd"/>
-      <w:r>
-        <w:rPr>
-          <w:rFonts w:ascii="Arial" w:eastAsia="Times New Roman" w:hAnsi="Arial" w:cs="Arial"/>
-          <w:color w:val="000000"/>
-          <w:sz w:val="27"/>
-          <w:szCs w:val="27"/>
-          <w:lang w:val="en-US" w:eastAsia="ru-RU"/>
-        </w:rPr>
-        <w:t>, Joomla, Magento, etc.</w:t>
-      </w:r>
-    </w:p>
-    <w:p>
-      <w:pPr>
-        <w:spacing w:after="0" w:line="240" w:lineRule="auto"/>
-        <w:rPr>
-          <w:rFonts w:ascii="Arial" w:eastAsia="Times New Roman" w:hAnsi="Arial" w:cs="Arial"/>
-          <w:color w:val="000000"/>
-          <w:sz w:val="27"/>
-          <w:szCs w:val="27"/>
-          <w:lang w:val="en-US" w:eastAsia="ru-RU"/>
-        </w:rPr>
-      </w:pPr>
-    </w:p>
-    <w:p>
-      <w:pPr>
-        <w:shd w:val="clear" w:color="auto" w:fill="2D3939"/>
-        <w:spacing w:after="0" w:line="240" w:lineRule="auto"/>
-        <w:jc w:val="center"/>
-        <w:rPr>
-          <w:rFonts w:ascii="Arial" w:eastAsia="Times New Roman" w:hAnsi="Arial" w:cs="Arial"/>
-          <w:color w:val="FFFFFF"/>
-          <w:sz w:val="27"/>
-          <w:szCs w:val="27"/>
-          <w:lang w:val="en-US" w:eastAsia="ru-RU"/>
-        </w:rPr>
-      </w:pPr>
-      <w:r>
-        <w:rPr>
-          <w:rFonts w:ascii="Arial" w:eastAsia="Times New Roman" w:hAnsi="Arial" w:cs="Arial"/>
-          <w:color w:val="FFFFFF"/>
-          <w:sz w:val="27"/>
-          <w:szCs w:val="27"/>
-          <w:lang w:val="en-US" w:eastAsia="ru-RU"/>
-        </w:rPr>
-        <w:lastRenderedPageBreak/>
-        <w:t>2017</w:t>
-      </w:r>
-    </w:p>
-    <w:p>
-      <w:pPr>
-        <w:spacing w:after="0" w:line="240" w:lineRule="auto"/>
-        <w:outlineLvl w:val="2"/>
-        <w:rPr>
-          <w:rFonts w:ascii="Arial" w:eastAsia="Times New Roman" w:hAnsi="Arial" w:cs="Arial"/>
-          <w:b/>
-          <w:bCs/>
-          <w:color w:val="000000"/>
-          <w:sz w:val="27"/>
-          <w:szCs w:val="27"/>
-          <w:lang w:val="en-US" w:eastAsia="ru-RU"/>
-        </w:rPr>
-      </w:pPr>
-    </w:p>
-    <w:p>
-      <w:pPr>
-        <w:spacing w:after="0" w:line="240" w:lineRule="auto"/>
-        <w:outlineLvl w:val="2"/>
-        <w:rPr>
-          <w:rFonts w:ascii="Arial" w:eastAsia="Times New Roman" w:hAnsi="Arial" w:cs="Arial"/>
-          <w:b/>
-          <w:bCs/>
-          <w:color w:val="000000"/>
-          <w:sz w:val="27"/>
-          <w:szCs w:val="27"/>
-          <w:lang w:val="en-US" w:eastAsia="ru-RU"/>
-        </w:rPr>
-      </w:pPr>
-      <w:r>
-        <w:rPr>
-          <w:rFonts w:ascii="Arial" w:eastAsia="Times New Roman" w:hAnsi="Arial" w:cs="Arial"/>
-          <w:b/>
-          <w:bCs/>
-          <w:color w:val="000000"/>
-          <w:sz w:val="27"/>
-          <w:szCs w:val="27"/>
-          <w:lang w:val="en-US" w:eastAsia="ru-RU"/>
-        </w:rPr>
-        <w:t>SEO specialist at VRP Consulting</w:t>
-      </w:r>
-    </w:p>
-    <w:p>
-      <w:pPr>
-        <w:spacing w:after="0" w:line="240" w:lineRule="auto"/>
-        <w:rPr>
-          <w:rFonts w:ascii="Arial" w:eastAsia="Times New Roman" w:hAnsi="Arial" w:cs="Arial"/>
-          <w:color w:val="000000"/>
-          <w:sz w:val="27"/>
-          <w:szCs w:val="27"/>
-          <w:lang w:val="en-US" w:eastAsia="ru-RU"/>
-        </w:rPr>
-      </w:pPr>
-      <w:r>
-        <w:rPr>
-          <w:rFonts w:ascii="Arial" w:eastAsia="Times New Roman" w:hAnsi="Arial" w:cs="Arial"/>
-          <w:color w:val="000000"/>
-          <w:sz w:val="27"/>
-          <w:szCs w:val="27"/>
-          <w:lang w:val="en-US" w:eastAsia="ru-RU"/>
-        </w:rPr>
-        <w:t xml:space="preserve">Technical audit for sites. Setting Yandex </w:t>
-      </w:r>
-      <w:proofErr w:type="spellStart"/>
-      <w:r>
-        <w:rPr>
-          <w:rFonts w:ascii="Arial" w:eastAsia="Times New Roman" w:hAnsi="Arial" w:cs="Arial"/>
-          <w:color w:val="000000"/>
-          <w:sz w:val="27"/>
-          <w:szCs w:val="27"/>
-          <w:lang w:val="en-US" w:eastAsia="ru-RU"/>
-        </w:rPr>
-        <w:t>metri</w:t>
-      </w:r>
-      <w:r>
-        <w:rPr>
-          <w:rFonts w:ascii="Arial" w:eastAsia="Times New Roman" w:hAnsi="Arial" w:cs="Arial"/>
-          <w:color w:val="000000"/>
-          <w:sz w:val="27"/>
-          <w:szCs w:val="27"/>
-          <w:lang w:val="en-US" w:eastAsia="ru-RU"/>
-        </w:rPr>
-        <w:t>c</w:t>
-      </w:r>
-      <w:r>
-        <w:rPr>
-          <w:rFonts w:ascii="Arial" w:eastAsia="Times New Roman" w:hAnsi="Arial" w:cs="Arial"/>
-          <w:color w:val="000000"/>
-          <w:sz w:val="27"/>
-          <w:szCs w:val="27"/>
-          <w:lang w:val="en-US" w:eastAsia="ru-RU"/>
-        </w:rPr>
-        <w:t>a</w:t>
-      </w:r>
-      <w:proofErr w:type="spellEnd"/>
-      <w:r>
-        <w:rPr>
-          <w:rFonts w:ascii="Arial" w:eastAsia="Times New Roman" w:hAnsi="Arial" w:cs="Arial"/>
-          <w:color w:val="000000"/>
-          <w:sz w:val="27"/>
-          <w:szCs w:val="27"/>
-          <w:lang w:val="en-US" w:eastAsia="ru-RU"/>
-        </w:rPr>
-        <w:t xml:space="preserve"> and Google analytics. Setting Google Ads and Yandex Direct. Setting events in the Google tag manager. Configuration robots.txt. Keywords research and clustering. Writing tags titles and descriptions. Creating technical assignments for copywriters and programmers. Creating new pages and content management. Buying links. Work with content exchanges (</w:t>
-      </w:r>
-      <w:proofErr w:type="spellStart"/>
-      <w:r>
-        <w:rPr>
-          <w:rFonts w:ascii="Arial" w:eastAsia="Times New Roman" w:hAnsi="Arial" w:cs="Arial"/>
-          <w:color w:val="000000"/>
-          <w:sz w:val="27"/>
-          <w:szCs w:val="27"/>
-          <w:lang w:val="en-US" w:eastAsia="ru-RU"/>
-        </w:rPr>
-        <w:t>turbotext</w:t>
-      </w:r>
-      <w:proofErr w:type="spellEnd"/>
-      <w:r>
-        <w:rPr>
-          <w:rFonts w:ascii="Arial" w:eastAsia="Times New Roman" w:hAnsi="Arial" w:cs="Arial"/>
-          <w:color w:val="000000"/>
-          <w:sz w:val="27"/>
-          <w:szCs w:val="27"/>
-          <w:lang w:val="en-US" w:eastAsia="ru-RU"/>
-        </w:rPr>
-        <w:t xml:space="preserve">, </w:t>
-      </w:r>
-      <w:proofErr w:type="spellStart"/>
-      <w:r>
-        <w:rPr>
-          <w:rFonts w:ascii="Arial" w:eastAsia="Times New Roman" w:hAnsi="Arial" w:cs="Arial"/>
-          <w:color w:val="000000"/>
-          <w:sz w:val="27"/>
-          <w:szCs w:val="27"/>
-          <w:lang w:val="en-US" w:eastAsia="ru-RU"/>
-        </w:rPr>
-        <w:t>advego</w:t>
-      </w:r>
-      <w:proofErr w:type="spellEnd"/>
-      <w:r>
-        <w:rPr>
-          <w:rFonts w:ascii="Arial" w:eastAsia="Times New Roman" w:hAnsi="Arial" w:cs="Arial"/>
-          <w:color w:val="000000"/>
-          <w:sz w:val="27"/>
-          <w:szCs w:val="27"/>
-          <w:lang w:val="en-US" w:eastAsia="ru-RU"/>
-        </w:rPr>
-        <w:t xml:space="preserve">). Analysis of competitors, making recommendations for clients on the development of the project. Working with </w:t>
-      </w:r>
-      <w:proofErr w:type="spellStart"/>
-      <w:r>
-        <w:rPr>
-          <w:rFonts w:ascii="Arial" w:eastAsia="Times New Roman" w:hAnsi="Arial" w:cs="Arial"/>
-          <w:color w:val="000000"/>
-          <w:sz w:val="27"/>
-          <w:szCs w:val="27"/>
-          <w:lang w:val="en-US" w:eastAsia="ru-RU"/>
-        </w:rPr>
-        <w:t>seo</w:t>
-      </w:r>
-      <w:proofErr w:type="spellEnd"/>
-      <w:r>
-        <w:rPr>
-          <w:rFonts w:ascii="Arial" w:eastAsia="Times New Roman" w:hAnsi="Arial" w:cs="Arial"/>
-          <w:color w:val="000000"/>
-          <w:sz w:val="27"/>
-          <w:szCs w:val="27"/>
-          <w:lang w:val="en-US" w:eastAsia="ru-RU"/>
-        </w:rPr>
-        <w:t xml:space="preserve">-tools (screaming frog, </w:t>
-      </w:r>
-      <w:proofErr w:type="spellStart"/>
-      <w:r>
-        <w:rPr>
-          <w:rFonts w:ascii="Arial" w:eastAsia="Times New Roman" w:hAnsi="Arial" w:cs="Arial"/>
-          <w:color w:val="000000"/>
-          <w:sz w:val="27"/>
-          <w:szCs w:val="27"/>
-          <w:lang w:val="en-US" w:eastAsia="ru-RU"/>
-        </w:rPr>
-        <w:t>netpeak</w:t>
-      </w:r>
-      <w:proofErr w:type="spellEnd"/>
-      <w:r>
-        <w:rPr>
-          <w:rFonts w:ascii="Arial" w:eastAsia="Times New Roman" w:hAnsi="Arial" w:cs="Arial"/>
-          <w:color w:val="000000"/>
-          <w:sz w:val="27"/>
-          <w:szCs w:val="27"/>
-          <w:lang w:val="en-US" w:eastAsia="ru-RU"/>
-        </w:rPr>
-        <w:t xml:space="preserve">, </w:t>
-      </w:r>
-      <w:proofErr w:type="spellStart"/>
-      <w:r>
-        <w:rPr>
-          <w:rFonts w:ascii="Arial" w:eastAsia="Times New Roman" w:hAnsi="Arial" w:cs="Arial"/>
-          <w:color w:val="000000"/>
-          <w:sz w:val="27"/>
-          <w:szCs w:val="27"/>
-          <w:lang w:val="en-US" w:eastAsia="ru-RU"/>
-        </w:rPr>
-        <w:t>ahrefs</w:t>
-      </w:r>
-      <w:proofErr w:type="spellEnd"/>
-      <w:r>
-        <w:rPr>
-          <w:rFonts w:ascii="Arial" w:eastAsia="Times New Roman" w:hAnsi="Arial" w:cs="Arial"/>
-          <w:color w:val="000000"/>
-          <w:sz w:val="27"/>
-          <w:szCs w:val="27"/>
-          <w:lang w:val="en-US" w:eastAsia="ru-RU"/>
-        </w:rPr>
-        <w:t>, etc.).</w:t>
-      </w:r>
-      <w:r>
-        <w:rPr>
-          <w:rFonts w:ascii="Arial" w:eastAsia="Times New Roman" w:hAnsi="Arial" w:cs="Arial"/>
-          <w:color w:val="000000"/>
-          <w:sz w:val="27"/>
-          <w:szCs w:val="27"/>
-          <w:lang w:val="en-US" w:eastAsia="ru-RU"/>
-        </w:rPr>
-        <w:br/>
-        <w:t>Setting redirects in .</w:t>
-      </w:r>
-      <w:proofErr w:type="spellStart"/>
-      <w:r>
-        <w:rPr>
-          <w:rFonts w:ascii="Arial" w:eastAsia="Times New Roman" w:hAnsi="Arial" w:cs="Arial"/>
-          <w:color w:val="000000"/>
-          <w:sz w:val="27"/>
-          <w:szCs w:val="27"/>
-          <w:lang w:val="en-US" w:eastAsia="ru-RU"/>
-        </w:rPr>
-        <w:t>htaccess</w:t>
-      </w:r>
-      <w:proofErr w:type="spellEnd"/>
-      <w:r>
-        <w:rPr>
-          <w:rFonts w:ascii="Arial" w:eastAsia="Times New Roman" w:hAnsi="Arial" w:cs="Arial"/>
-          <w:color w:val="000000"/>
-          <w:sz w:val="27"/>
-          <w:szCs w:val="27"/>
-          <w:lang w:val="en-US" w:eastAsia="ru-RU"/>
-        </w:rPr>
-        <w:t xml:space="preserve"> files. Making changes to the template (setting h1-hn, breadcrumbs, removing / changing any modules on sites, setting pagination, etc.). Editing styles.</w:t>
-      </w:r>
-      <w:r>
-        <w:rPr>
-          <w:rFonts w:ascii="Arial" w:eastAsia="Times New Roman" w:hAnsi="Arial" w:cs="Arial"/>
-          <w:color w:val="000000"/>
-          <w:sz w:val="27"/>
-          <w:szCs w:val="27"/>
-          <w:lang w:val="en-US" w:eastAsia="ru-RU"/>
-        </w:rPr>
-        <w:br/>
-        <w:t xml:space="preserve">Work with </w:t>
-      </w:r>
-      <w:proofErr w:type="spellStart"/>
-      <w:r>
-        <w:rPr>
-          <w:rFonts w:ascii="Arial" w:eastAsia="Times New Roman" w:hAnsi="Arial" w:cs="Arial"/>
-          <w:color w:val="000000"/>
-          <w:sz w:val="27"/>
-          <w:szCs w:val="27"/>
-          <w:lang w:val="en-US" w:eastAsia="ru-RU"/>
-        </w:rPr>
-        <w:t>cms</w:t>
-      </w:r>
-      <w:proofErr w:type="spellEnd"/>
-      <w:r>
-        <w:rPr>
-          <w:rFonts w:ascii="Arial" w:eastAsia="Times New Roman" w:hAnsi="Arial" w:cs="Arial"/>
-          <w:color w:val="000000"/>
-          <w:sz w:val="27"/>
-          <w:szCs w:val="27"/>
-          <w:lang w:val="en-US" w:eastAsia="ru-RU"/>
-        </w:rPr>
-        <w:t>: WordPress.</w:t>
-      </w:r>
-    </w:p>
-    <w:p>
-      <w:pPr>
-        <w:spacing w:after="0" w:line="240" w:lineRule="auto"/>
-        <w:rPr>
-          <w:rFonts w:ascii="Arial" w:eastAsia="Times New Roman" w:hAnsi="Arial" w:cs="Arial"/>
-          <w:color w:val="000000"/>
-          <w:sz w:val="27"/>
-          <w:szCs w:val="27"/>
-          <w:lang w:val="en-US" w:eastAsia="ru-RU"/>
-        </w:rPr>
-      </w:pPr>
-    </w:p>
-    <w:p>
-      <w:pPr>
-        <w:shd w:val="clear" w:color="auto" w:fill="2D3939"/>
-        <w:spacing w:after="0" w:line="240" w:lineRule="auto"/>
-        <w:jc w:val="center"/>
-        <w:rPr>
-          <w:rFonts w:ascii="Arial" w:eastAsia="Times New Roman" w:hAnsi="Arial" w:cs="Arial"/>
-          <w:color w:val="FFFFFF"/>
-          <w:sz w:val="27"/>
-          <w:szCs w:val="27"/>
-          <w:lang w:val="en-US" w:eastAsia="ru-RU"/>
-        </w:rPr>
-      </w:pPr>
-      <w:r>
-        <w:rPr>
-          <w:rFonts w:ascii="Arial" w:eastAsia="Times New Roman" w:hAnsi="Arial" w:cs="Arial"/>
-          <w:color w:val="FFFFFF"/>
-          <w:sz w:val="27"/>
-          <w:szCs w:val="27"/>
-          <w:lang w:val="en-US" w:eastAsia="ru-RU"/>
-        </w:rPr>
-        <w:t>2016</w:t>
-      </w:r>
-    </w:p>
-    <w:p>
-      <w:pPr>
-        <w:spacing w:after="0" w:line="240" w:lineRule="auto"/>
-        <w:outlineLvl w:val="2"/>
-        <w:rPr>
-          <w:rFonts w:ascii="Arial" w:eastAsia="Times New Roman" w:hAnsi="Arial" w:cs="Arial"/>
-          <w:b/>
-          <w:bCs/>
-          <w:color w:val="000000"/>
-          <w:sz w:val="27"/>
-          <w:szCs w:val="27"/>
-          <w:lang w:val="en-US" w:eastAsia="ru-RU"/>
-        </w:rPr>
-      </w:pPr>
-    </w:p>
-    <w:p>
-      <w:pPr>
-        <w:spacing w:after="0" w:line="240" w:lineRule="auto"/>
-        <w:outlineLvl w:val="2"/>
-        <w:rPr>
-          <w:rFonts w:ascii="Arial" w:eastAsia="Times New Roman" w:hAnsi="Arial" w:cs="Arial"/>
-          <w:b/>
-          <w:bCs/>
-          <w:color w:val="000000"/>
-          <w:sz w:val="27"/>
-          <w:szCs w:val="27"/>
-          <w:lang w:val="en-US" w:eastAsia="ru-RU"/>
-        </w:rPr>
-      </w:pPr>
-      <w:r>
-        <w:rPr>
-          <w:rFonts w:ascii="Arial" w:eastAsia="Times New Roman" w:hAnsi="Arial" w:cs="Arial"/>
-          <w:b/>
-          <w:bCs/>
-          <w:color w:val="000000"/>
-          <w:sz w:val="27"/>
-          <w:szCs w:val="27"/>
-          <w:lang w:val="en-US" w:eastAsia="ru-RU"/>
-        </w:rPr>
-        <w:t xml:space="preserve">SEO specialist at </w:t>
-      </w:r>
-      <w:proofErr w:type="spellStart"/>
-      <w:r>
-        <w:rPr>
-          <w:rFonts w:ascii="Arial" w:eastAsia="Times New Roman" w:hAnsi="Arial" w:cs="Arial"/>
-          <w:b/>
-          <w:bCs/>
-          <w:color w:val="000000"/>
-          <w:sz w:val="27"/>
-          <w:szCs w:val="27"/>
-          <w:lang w:val="en-US" w:eastAsia="ru-RU"/>
-        </w:rPr>
-        <w:t>Borovoy</w:t>
-      </w:r>
-      <w:proofErr w:type="spellEnd"/>
-      <w:r>
-        <w:rPr>
-          <w:rFonts w:ascii="Arial" w:eastAsia="Times New Roman" w:hAnsi="Arial" w:cs="Arial"/>
-          <w:b/>
-          <w:bCs/>
-          <w:color w:val="000000"/>
-          <w:sz w:val="27"/>
-          <w:szCs w:val="27"/>
-          <w:lang w:val="en-US" w:eastAsia="ru-RU"/>
-        </w:rPr>
-        <w:t xml:space="preserve"> Studio</w:t>
-      </w:r>
-    </w:p>
-    <w:p>
-      <w:pPr>
-        <w:spacing w:after="0" w:line="240" w:lineRule="auto"/>
-        <w:rPr>
-          <w:rFonts w:ascii="Arial" w:eastAsia="Times New Roman" w:hAnsi="Arial" w:cs="Arial"/>
-          <w:color w:val="000000"/>
-          <w:sz w:val="27"/>
-          <w:szCs w:val="27"/>
-          <w:lang w:val="en-US" w:eastAsia="ru-RU"/>
-        </w:rPr>
-      </w:pPr>
-      <w:r>
-        <w:rPr>
-          <w:rFonts w:ascii="Arial" w:eastAsia="Times New Roman" w:hAnsi="Arial" w:cs="Arial"/>
-          <w:color w:val="000000"/>
-          <w:sz w:val="27"/>
-          <w:szCs w:val="27"/>
-          <w:lang w:val="en-US" w:eastAsia="ru-RU"/>
-        </w:rPr>
-        <w:t xml:space="preserve">Technical audit for sites. Setting Yandex </w:t>
-      </w:r>
-      <w:proofErr w:type="spellStart"/>
-      <w:r>
-        <w:rPr>
-          <w:rFonts w:ascii="Arial" w:eastAsia="Times New Roman" w:hAnsi="Arial" w:cs="Arial"/>
-          <w:color w:val="000000"/>
-          <w:sz w:val="27"/>
-          <w:szCs w:val="27"/>
-          <w:lang w:val="en-US" w:eastAsia="ru-RU"/>
-        </w:rPr>
-        <w:t>metrica</w:t>
-      </w:r>
-      <w:proofErr w:type="spellEnd"/>
-      <w:r>
-        <w:rPr>
-          <w:rFonts w:ascii="Arial" w:eastAsia="Times New Roman" w:hAnsi="Arial" w:cs="Arial"/>
-          <w:color w:val="000000"/>
-          <w:sz w:val="27"/>
-          <w:szCs w:val="27"/>
-          <w:lang w:val="en-US" w:eastAsia="ru-RU"/>
-        </w:rPr>
-        <w:t xml:space="preserve"> and Google analytics, Google Webmasters and Yandex Webmasters. Configuration robots.txt. Keywords research and clustering. Writing tags titles and descriptions. Creating technical assignments for copywriters and programmers. Content </w:t>
-      </w:r>
-      <w:proofErr w:type="spellStart"/>
-      <w:r>
-        <w:rPr>
-          <w:rFonts w:ascii="Arial" w:eastAsia="Times New Roman" w:hAnsi="Arial" w:cs="Arial"/>
-          <w:color w:val="000000"/>
-          <w:sz w:val="27"/>
-          <w:szCs w:val="27"/>
-          <w:lang w:val="en-US" w:eastAsia="ru-RU"/>
-        </w:rPr>
-        <w:t>managment</w:t>
-      </w:r>
-      <w:proofErr w:type="spellEnd"/>
-      <w:r>
-        <w:rPr>
-          <w:rFonts w:ascii="Arial" w:eastAsia="Times New Roman" w:hAnsi="Arial" w:cs="Arial"/>
-          <w:color w:val="000000"/>
-          <w:sz w:val="27"/>
-          <w:szCs w:val="27"/>
-          <w:lang w:val="en-US" w:eastAsia="ru-RU"/>
-        </w:rPr>
-        <w:t>. Buying links. Work with content exchanges (</w:t>
-      </w:r>
-      <w:proofErr w:type="spellStart"/>
-      <w:r>
-        <w:rPr>
-          <w:rFonts w:ascii="Arial" w:eastAsia="Times New Roman" w:hAnsi="Arial" w:cs="Arial"/>
-          <w:color w:val="000000"/>
-          <w:sz w:val="27"/>
-          <w:szCs w:val="27"/>
-          <w:lang w:val="en-US" w:eastAsia="ru-RU"/>
-        </w:rPr>
-        <w:t>turbotext</w:t>
-      </w:r>
-      <w:proofErr w:type="spellEnd"/>
-      <w:r>
-        <w:rPr>
-          <w:rFonts w:ascii="Arial" w:eastAsia="Times New Roman" w:hAnsi="Arial" w:cs="Arial"/>
-          <w:color w:val="000000"/>
-          <w:sz w:val="27"/>
-          <w:szCs w:val="27"/>
-          <w:lang w:val="en-US" w:eastAsia="ru-RU"/>
-        </w:rPr>
-        <w:t xml:space="preserve">, </w:t>
-      </w:r>
-      <w:proofErr w:type="spellStart"/>
-      <w:r>
-        <w:rPr>
-          <w:rFonts w:ascii="Arial" w:eastAsia="Times New Roman" w:hAnsi="Arial" w:cs="Arial"/>
-          <w:color w:val="000000"/>
-          <w:sz w:val="27"/>
-          <w:szCs w:val="27"/>
-          <w:lang w:val="en-US" w:eastAsia="ru-RU"/>
-        </w:rPr>
-        <w:t>advego</w:t>
-      </w:r>
-      <w:proofErr w:type="spellEnd"/>
-      <w:r>
-        <w:rPr>
-          <w:rFonts w:ascii="Arial" w:eastAsia="Times New Roman" w:hAnsi="Arial" w:cs="Arial"/>
-          <w:color w:val="000000"/>
-          <w:sz w:val="27"/>
-          <w:szCs w:val="27"/>
-          <w:lang w:val="en-US" w:eastAsia="ru-RU"/>
-        </w:rPr>
-        <w:t xml:space="preserve">). Working with </w:t>
-      </w:r>
-      <w:proofErr w:type="spellStart"/>
-      <w:r>
-        <w:rPr>
-          <w:rFonts w:ascii="Arial" w:eastAsia="Times New Roman" w:hAnsi="Arial" w:cs="Arial"/>
-          <w:color w:val="000000"/>
-          <w:sz w:val="27"/>
-          <w:szCs w:val="27"/>
-          <w:lang w:val="en-US" w:eastAsia="ru-RU"/>
-        </w:rPr>
-        <w:t>seo</w:t>
-      </w:r>
-      <w:proofErr w:type="spellEnd"/>
-      <w:r>
-        <w:rPr>
-          <w:rFonts w:ascii="Arial" w:eastAsia="Times New Roman" w:hAnsi="Arial" w:cs="Arial"/>
-          <w:color w:val="000000"/>
-          <w:sz w:val="27"/>
-          <w:szCs w:val="27"/>
-          <w:lang w:val="en-US" w:eastAsia="ru-RU"/>
-        </w:rPr>
-        <w:t xml:space="preserve">-tools (screaming frog, </w:t>
-      </w:r>
-      <w:proofErr w:type="spellStart"/>
-      <w:r>
-        <w:rPr>
-          <w:rFonts w:ascii="Arial" w:eastAsia="Times New Roman" w:hAnsi="Arial" w:cs="Arial"/>
-          <w:color w:val="000000"/>
-          <w:sz w:val="27"/>
-          <w:szCs w:val="27"/>
-          <w:lang w:val="en-US" w:eastAsia="ru-RU"/>
-        </w:rPr>
-        <w:t>netpeak</w:t>
-      </w:r>
-      <w:proofErr w:type="spellEnd"/>
-      <w:r>
-        <w:rPr>
-          <w:rFonts w:ascii="Arial" w:eastAsia="Times New Roman" w:hAnsi="Arial" w:cs="Arial"/>
-          <w:color w:val="000000"/>
-          <w:sz w:val="27"/>
-          <w:szCs w:val="27"/>
-          <w:lang w:val="en-US" w:eastAsia="ru-RU"/>
-        </w:rPr>
-        <w:t xml:space="preserve">, </w:t>
-      </w:r>
-      <w:proofErr w:type="spellStart"/>
-      <w:r>
-        <w:rPr>
-          <w:rFonts w:ascii="Arial" w:eastAsia="Times New Roman" w:hAnsi="Arial" w:cs="Arial"/>
-          <w:color w:val="000000"/>
-          <w:sz w:val="27"/>
-          <w:szCs w:val="27"/>
-          <w:lang w:val="en-US" w:eastAsia="ru-RU"/>
-        </w:rPr>
-        <w:t>ahrefs</w:t>
-      </w:r>
-      <w:proofErr w:type="spellEnd"/>
-      <w:r>
-        <w:rPr>
-          <w:rFonts w:ascii="Arial" w:eastAsia="Times New Roman" w:hAnsi="Arial" w:cs="Arial"/>
-          <w:color w:val="000000"/>
-          <w:sz w:val="27"/>
-          <w:szCs w:val="27"/>
-          <w:lang w:val="en-US" w:eastAsia="ru-RU"/>
-        </w:rPr>
-        <w:t>, etc.).</w:t>
-      </w:r>
-      <w:r>
-        <w:rPr>
-          <w:rFonts w:ascii="Arial" w:eastAsia="Times New Roman" w:hAnsi="Arial" w:cs="Arial"/>
-          <w:color w:val="000000"/>
-          <w:sz w:val="27"/>
-          <w:szCs w:val="27"/>
-          <w:lang w:val="en-US" w:eastAsia="ru-RU"/>
-        </w:rPr>
-        <w:br/>
-        <w:t>Setting redirects in .</w:t>
-      </w:r>
-      <w:proofErr w:type="spellStart"/>
-      <w:r>
-        <w:rPr>
-          <w:rFonts w:ascii="Arial" w:eastAsia="Times New Roman" w:hAnsi="Arial" w:cs="Arial"/>
-          <w:color w:val="000000"/>
-          <w:sz w:val="27"/>
-          <w:szCs w:val="27"/>
-          <w:lang w:val="en-US" w:eastAsia="ru-RU"/>
-        </w:rPr>
-        <w:t>htaccess</w:t>
-      </w:r>
-      <w:proofErr w:type="spellEnd"/>
-      <w:r>
-        <w:rPr>
-          <w:rFonts w:ascii="Arial" w:eastAsia="Times New Roman" w:hAnsi="Arial" w:cs="Arial"/>
-          <w:color w:val="000000"/>
-          <w:sz w:val="27"/>
-          <w:szCs w:val="27"/>
-          <w:lang w:val="en-US" w:eastAsia="ru-RU"/>
-        </w:rPr>
-        <w:t xml:space="preserve"> files. Editing styles.</w:t>
-      </w:r>
-      <w:r>
-        <w:rPr>
-          <w:rFonts w:ascii="Arial" w:eastAsia="Times New Roman" w:hAnsi="Arial" w:cs="Arial"/>
-          <w:color w:val="000000"/>
-          <w:sz w:val="27"/>
-          <w:szCs w:val="27"/>
-          <w:lang w:val="en-US" w:eastAsia="ru-RU"/>
-        </w:rPr>
-        <w:br/>
-        <w:t xml:space="preserve">Work with </w:t>
-      </w:r>
-      <w:proofErr w:type="spellStart"/>
-      <w:r>
-        <w:rPr>
-          <w:rFonts w:ascii="Arial" w:eastAsia="Times New Roman" w:hAnsi="Arial" w:cs="Arial"/>
-          <w:color w:val="000000"/>
-          <w:sz w:val="27"/>
-          <w:szCs w:val="27"/>
-          <w:lang w:val="en-US" w:eastAsia="ru-RU"/>
-        </w:rPr>
-        <w:t>cms</w:t>
-      </w:r>
-      <w:proofErr w:type="spellEnd"/>
-      <w:r>
-        <w:rPr>
-          <w:rFonts w:ascii="Arial" w:eastAsia="Times New Roman" w:hAnsi="Arial" w:cs="Arial"/>
-          <w:color w:val="000000"/>
-          <w:sz w:val="27"/>
-          <w:szCs w:val="27"/>
-          <w:lang w:val="en-US" w:eastAsia="ru-RU"/>
-        </w:rPr>
-        <w:t xml:space="preserve">: WordPress, </w:t>
-      </w:r>
-      <w:proofErr w:type="spellStart"/>
-      <w:r>
-        <w:rPr>
-          <w:rFonts w:ascii="Arial" w:eastAsia="Times New Roman" w:hAnsi="Arial" w:cs="Arial"/>
-          <w:color w:val="000000"/>
-          <w:sz w:val="27"/>
-          <w:szCs w:val="27"/>
-          <w:lang w:val="en-US" w:eastAsia="ru-RU"/>
-        </w:rPr>
-        <w:t>Bitrix</w:t>
-      </w:r>
-      <w:proofErr w:type="spellEnd"/>
-      <w:r>
-        <w:rPr>
-          <w:rFonts w:ascii="Arial" w:eastAsia="Times New Roman" w:hAnsi="Arial" w:cs="Arial"/>
-          <w:color w:val="000000"/>
-          <w:sz w:val="27"/>
-          <w:szCs w:val="27"/>
-          <w:lang w:val="en-US" w:eastAsia="ru-RU"/>
-        </w:rPr>
-        <w:t>, Joomla, Magento, etc.</w:t>
-      </w:r>
+          <w:rFonts w:ascii="Arial" w:hAnsi="Arial" w:cs="Arial"/>
+          <w:color w:val="000000"/>
+          <w:sz w:val="27"/>
+          <w:szCs w:val="27"/>
+        </w:rPr>
+        <w:t>Joomla</w:t>
+      </w:r>
+      <w:proofErr w:type="spellEnd"/>
+      <w:r>
+        <w:rPr>
+          <w:rFonts w:ascii="Arial" w:eastAsia="Times New Roman" w:hAnsi="Arial" w:cs="Arial"/>
+          <w:color w:val="000000"/>
+          <w:sz w:val="27"/>
+          <w:szCs w:val="27"/>
+          <w:lang w:val="en-US" w:eastAsia="ru-RU"/>
+        </w:rPr>
+        <w:t>.</w:t>
+      </w:r>
+    </w:p>
+    <w:p>
+      <w:pPr>
+        <w:spacing w:after="0" w:line="240" w:lineRule="auto"/>
+        <w:rPr>
+          <w:rFonts w:ascii="Arial" w:eastAsia="Times New Roman" w:hAnsi="Arial" w:cs="Arial"/>
+          <w:color w:val="000000"/>
+          <w:sz w:val="27"/>
+          <w:szCs w:val="27"/>
+          <w:lang w:val="en-US" w:eastAsia="ru-RU"/>
+        </w:rPr>
+      </w:pPr>
+    </w:p>
+    <w:p>
+      <w:pPr>
+        <w:spacing w:after="0" w:line="240" w:lineRule="auto"/>
+        <w:rPr>
+          <w:rFonts w:ascii="Arial" w:eastAsia="Times New Roman" w:hAnsi="Arial" w:cs="Arial"/>
+          <w:color w:val="000000"/>
+          <w:sz w:val="27"/>
+          <w:szCs w:val="27"/>
+          <w:lang w:val="en-US" w:eastAsia="ru-RU"/>
+        </w:rPr>
+      </w:pPr>
+    </w:p>
+    <w:p>
+      <w:pPr>
+        <w:spacing w:after="0" w:line="240" w:lineRule="auto"/>
+        <w:rPr>
+          <w:rFonts w:ascii="Arial" w:eastAsia="Times New Roman" w:hAnsi="Arial" w:cs="Arial"/>
+          <w:color w:val="000000"/>
+          <w:sz w:val="27"/>
+          <w:szCs w:val="27"/>
+          <w:lang w:val="en-US" w:eastAsia="ru-RU"/>
+        </w:rPr>
+      </w:pPr>
+      <w:bookmarkStart w:id="0" w:name="_GoBack"/>
+      <w:bookmarkEnd w:id="0"/>
     </w:p>
     <w:p>
       <w:pPr>
@@ -1966,8 +2293,6 @@
           <w:lang w:val="en-US" w:eastAsia="ru-RU"/>
         </w:rPr>
       </w:pPr>
-      <w:bookmarkStart w:id="0" w:name="_GoBack"/>
-      <w:bookmarkEnd w:id="0"/>
     </w:p>
     <w:p>
       <w:pPr>
@@ -2334,6 +2659,7 @@
     <w:lsdException w:name="HTML Sample" w:semiHidden="1" w:unhideWhenUsed="1"/>
     <w:lsdException w:name="HTML Typewriter" w:semiHidden="1" w:unhideWhenUsed="1"/>
     <w:lsdException w:name="HTML Variable" w:semiHidden="1" w:unhideWhenUsed="1"/>
+    <w:lsdException w:name="Normal Table" w:semiHidden="1" w:unhideWhenUsed="1"/>
     <w:lsdException w:name="annotation subject" w:semiHidden="1" w:unhideWhenUsed="1"/>
     <w:lsdException w:name="No List" w:semiHidden="1" w:unhideWhenUsed="1"/>
     <w:lsdException w:name="Outline List 1" w:semiHidden="1" w:unhideWhenUsed="1"/>
@@ -2380,8 +2706,10 @@
     <w:lsdException w:name="Table Subtle 2" w:semiHidden="1" w:unhideWhenUsed="1"/>
     <w:lsdException w:name="Table Web 1" w:semiHidden="1" w:unhideWhenUsed="1"/>
     <w:lsdException w:name="Table Web 2" w:semiHidden="1" w:unhideWhenUsed="1"/>
+    <w:lsdException w:name="Table Web 3" w:semiHidden="1" w:unhideWhenUsed="1"/>
     <w:lsdException w:name="Balloon Text" w:semiHidden="1" w:unhideWhenUsed="1"/>
     <w:lsdException w:name="Table Grid" w:uiPriority="39"/>
+    <w:lsdException w:name="Table Theme" w:semiHidden="1" w:unhideWhenUsed="1"/>
     <w:lsdException w:name="Placeholder Text" w:semiHidden="1"/>
     <w:lsdException w:name="No Spacing" w:uiPriority="1" w:qFormat="1"/>
     <w:lsdException w:name="Light Shading" w:uiPriority="60"/>
@@ -2677,6 +3005,7 @@
   <w:style w:type="character" w:default="1" w:styleId="a0">
     <w:name w:val="Default Paragraph Font"/>
     <w:uiPriority w:val="1"/>
+    <w:semiHidden/>
     <w:unhideWhenUsed/>
   </w:style>
   <w:style w:type="table" w:default="1" w:styleId="a1">

</xml_diff>

<commit_message>
change info in the docx
</commit_message>
<xml_diff>
--- a/CV_NADEZHDA_STRELCHENIA.docx
+++ b/CV_NADEZHDA_STRELCHENIA.docx
@@ -319,18 +319,38 @@
           <w:lang w:val="en-US"/>
         </w:rPr>
         <w:tab/>
-        <w:t>Russian, English (A2)</w:t>
-      </w:r>
-    </w:p>
-    <w:p>
-      <w:pPr>
-        <w:rPr>
-          <w:rFonts w:ascii="Arial" w:hAnsi="Arial" w:cs="Arial"/>
-          <w:sz w:val="24"/>
-          <w:szCs w:val="24"/>
-          <w:lang w:val="en-US"/>
-        </w:rPr>
-      </w:pPr>
+        <w:t>Russian, English (</w:t>
+      </w:r>
+      <w:r>
+        <w:rPr>
+          <w:rFonts w:ascii="Arial" w:hAnsi="Arial" w:cs="Arial"/>
+          <w:sz w:val="24"/>
+          <w:szCs w:val="24"/>
+          <w:lang w:val="en-US"/>
+        </w:rPr>
+        <w:t>B1</w:t>
+      </w:r>
+      <w:r>
+        <w:rPr>
+          <w:rFonts w:ascii="Arial" w:hAnsi="Arial" w:cs="Arial"/>
+          <w:sz w:val="24"/>
+          <w:szCs w:val="24"/>
+          <w:lang w:val="en-US"/>
+        </w:rPr>
+        <w:t>)</w:t>
+      </w:r>
+    </w:p>
+    <w:p>
+      <w:pPr>
+        <w:rPr>
+          <w:rFonts w:ascii="Arial" w:hAnsi="Arial" w:cs="Arial"/>
+          <w:sz w:val="24"/>
+          <w:szCs w:val="24"/>
+          <w:lang w:val="en-US"/>
+        </w:rPr>
+      </w:pPr>
+      <w:bookmarkStart w:id="0" w:name="_GoBack"/>
+      <w:bookmarkEnd w:id="0"/>
     </w:p>
     <w:p>
       <w:pPr>
@@ -599,433 +619,485 @@
       <w:pPr>
         <w:spacing w:after="0" w:line="240" w:lineRule="auto"/>
         <w:rPr>
-          <w:rFonts w:ascii="Arial" w:eastAsia="Times New Roman" w:hAnsi="Arial" w:cs="Arial"/>
-          <w:color w:val="000000"/>
-          <w:sz w:val="27"/>
-          <w:szCs w:val="27"/>
-          <w:lang w:val="en-US" w:eastAsia="ru-RU"/>
-        </w:rPr>
-      </w:pPr>
-      <w:r>
-        <w:rPr>
-          <w:rFonts w:ascii="Arial" w:eastAsia="Times New Roman" w:hAnsi="Arial" w:cs="Arial"/>
-          <w:color w:val="000000"/>
-          <w:sz w:val="27"/>
-          <w:szCs w:val="27"/>
-          <w:lang w:val="en-US" w:eastAsia="ru-RU"/>
-        </w:rPr>
-        <w:t xml:space="preserve">Technical audit for websites. Configuration robots.txt. Keywords research and clustering. Writing tags titles and descriptions. Creating technical assignments for copywriters and programmers. Creating new pages and content management. Changing sites structure without destroying. Creating and implementing long term </w:t>
+          <w:rFonts w:ascii="Arial" w:hAnsi="Arial" w:cs="Arial"/>
+          <w:color w:val="000000"/>
+          <w:sz w:val="27"/>
+          <w:szCs w:val="27"/>
+          <w:lang w:val="en-US"/>
+        </w:rPr>
+      </w:pPr>
+      <w:r>
+        <w:rPr>
+          <w:rFonts w:ascii="Arial" w:hAnsi="Arial" w:cs="Arial"/>
+          <w:color w:val="000000"/>
+          <w:sz w:val="27"/>
+          <w:szCs w:val="27"/>
+          <w:lang w:val="en-US"/>
+        </w:rPr>
+        <w:t xml:space="preserve">Technical audit for websites. Configuration robots.txt and sitemap.xml. Keywords research and clustering. Writing tags titles and descriptions. Creating new pages and content management. Changing sites structure without destroying. Creating and implementing long term </w:t>
       </w:r>
       <w:proofErr w:type="spellStart"/>
       <w:r>
         <w:rPr>
-          <w:rFonts w:ascii="Arial" w:eastAsia="Times New Roman" w:hAnsi="Arial" w:cs="Arial"/>
-          <w:color w:val="000000"/>
-          <w:sz w:val="27"/>
-          <w:szCs w:val="27"/>
-          <w:lang w:val="en-US" w:eastAsia="ru-RU"/>
+          <w:rFonts w:ascii="Arial" w:hAnsi="Arial" w:cs="Arial"/>
+          <w:color w:val="000000"/>
+          <w:sz w:val="27"/>
+          <w:szCs w:val="27"/>
+          <w:lang w:val="en-US"/>
         </w:rPr>
         <w:t>seo</w:t>
       </w:r>
       <w:proofErr w:type="spellEnd"/>
       <w:r>
         <w:rPr>
-          <w:rFonts w:ascii="Arial" w:eastAsia="Times New Roman" w:hAnsi="Arial" w:cs="Arial"/>
-          <w:color w:val="000000"/>
-          <w:sz w:val="27"/>
-          <w:szCs w:val="27"/>
-          <w:lang w:val="en-US" w:eastAsia="ru-RU"/>
+          <w:rFonts w:ascii="Arial" w:hAnsi="Arial" w:cs="Arial"/>
+          <w:color w:val="000000"/>
+          <w:sz w:val="27"/>
+          <w:szCs w:val="27"/>
+          <w:lang w:val="en-US"/>
         </w:rPr>
         <w:t xml:space="preserve"> strategy.</w:t>
       </w:r>
-    </w:p>
-    <w:p>
-      <w:pPr>
-        <w:spacing w:after="0" w:line="240" w:lineRule="auto"/>
-        <w:rPr>
-          <w:rFonts w:ascii="Arial" w:eastAsia="Times New Roman" w:hAnsi="Arial" w:cs="Arial"/>
-          <w:color w:val="000000"/>
-          <w:sz w:val="27"/>
-          <w:szCs w:val="27"/>
-          <w:lang w:val="en-US" w:eastAsia="ru-RU"/>
-        </w:rPr>
-      </w:pPr>
-    </w:p>
-    <w:p>
-      <w:pPr>
-        <w:spacing w:after="0" w:line="240" w:lineRule="auto"/>
-        <w:rPr>
-          <w:rFonts w:ascii="Arial" w:eastAsia="Times New Roman" w:hAnsi="Arial" w:cs="Arial"/>
-          <w:color w:val="000000"/>
-          <w:sz w:val="27"/>
-          <w:szCs w:val="27"/>
-          <w:lang w:val="en-US" w:eastAsia="ru-RU"/>
-        </w:rPr>
-      </w:pPr>
-      <w:r>
-        <w:rPr>
-          <w:rFonts w:ascii="Arial" w:eastAsia="Times New Roman" w:hAnsi="Arial" w:cs="Arial"/>
-          <w:color w:val="000000"/>
-          <w:sz w:val="27"/>
-          <w:szCs w:val="27"/>
-          <w:lang w:val="en-US" w:eastAsia="ru-RU"/>
-        </w:rPr>
-        <w:t xml:space="preserve">Setting Yandex </w:t>
+      <w:r>
+        <w:rPr>
+          <w:rFonts w:ascii="Arial" w:hAnsi="Arial" w:cs="Arial"/>
+          <w:color w:val="000000"/>
+          <w:sz w:val="27"/>
+          <w:szCs w:val="27"/>
+          <w:lang w:val="en-US"/>
+        </w:rPr>
+        <w:br/>
+      </w:r>
+      <w:r>
+        <w:rPr>
+          <w:rFonts w:ascii="Arial" w:hAnsi="Arial" w:cs="Arial"/>
+          <w:color w:val="000000"/>
+          <w:sz w:val="27"/>
+          <w:szCs w:val="27"/>
+          <w:lang w:val="en-US"/>
+        </w:rPr>
+        <w:br/>
+        <w:t>Creating technical assignments for copywriters and programmers (writing tasks with description technical problems and necessary results, discussing and testing final results).</w:t>
+      </w:r>
+      <w:r>
+        <w:rPr>
+          <w:rFonts w:ascii="Arial" w:hAnsi="Arial" w:cs="Arial"/>
+          <w:color w:val="000000"/>
+          <w:sz w:val="27"/>
+          <w:szCs w:val="27"/>
+          <w:lang w:val="en-US"/>
+        </w:rPr>
+        <w:br/>
+      </w:r>
+      <w:r>
+        <w:rPr>
+          <w:rFonts w:ascii="Arial" w:hAnsi="Arial" w:cs="Arial"/>
+          <w:color w:val="000000"/>
+          <w:sz w:val="27"/>
+          <w:szCs w:val="27"/>
+          <w:lang w:val="en-US"/>
+        </w:rPr>
+        <w:br/>
+        <w:t>Making changes to the templates (setting h1-hn, breadcrumbs, removing / changing any modules on websites, setting pagination, etc.). Setting redirects in .</w:t>
       </w:r>
       <w:proofErr w:type="spellStart"/>
       <w:r>
         <w:rPr>
-          <w:rFonts w:ascii="Arial" w:eastAsia="Times New Roman" w:hAnsi="Arial" w:cs="Arial"/>
-          <w:color w:val="000000"/>
-          <w:sz w:val="27"/>
-          <w:szCs w:val="27"/>
-          <w:lang w:val="en-US" w:eastAsia="ru-RU"/>
+          <w:rFonts w:ascii="Arial" w:hAnsi="Arial" w:cs="Arial"/>
+          <w:color w:val="000000"/>
+          <w:sz w:val="27"/>
+          <w:szCs w:val="27"/>
+          <w:lang w:val="en-US"/>
+        </w:rPr>
+        <w:t>htaccess</w:t>
+      </w:r>
+      <w:proofErr w:type="spellEnd"/>
+      <w:r>
+        <w:rPr>
+          <w:rFonts w:ascii="Arial" w:hAnsi="Arial" w:cs="Arial"/>
+          <w:color w:val="000000"/>
+          <w:sz w:val="27"/>
+          <w:szCs w:val="27"/>
+          <w:lang w:val="en-US"/>
+        </w:rPr>
+        <w:t xml:space="preserve"> files.</w:t>
+      </w:r>
+      <w:r>
+        <w:rPr>
+          <w:rFonts w:ascii="Arial" w:hAnsi="Arial" w:cs="Arial"/>
+          <w:color w:val="000000"/>
+          <w:sz w:val="27"/>
+          <w:szCs w:val="27"/>
+          <w:lang w:val="en-US"/>
+        </w:rPr>
+        <w:br/>
+      </w:r>
+      <w:r>
+        <w:rPr>
+          <w:rFonts w:ascii="Arial" w:hAnsi="Arial" w:cs="Arial"/>
+          <w:color w:val="000000"/>
+          <w:sz w:val="27"/>
+          <w:szCs w:val="27"/>
+          <w:lang w:val="en-US"/>
+        </w:rPr>
+        <w:br/>
+        <w:t xml:space="preserve">Editing styles: changing styles for text elements; changing position and </w:t>
+      </w:r>
+      <w:r>
+        <w:rPr>
+          <w:rFonts w:ascii="Arial" w:hAnsi="Arial" w:cs="Arial"/>
+          <w:color w:val="000000"/>
+          <w:sz w:val="27"/>
+          <w:szCs w:val="27"/>
+          <w:lang w:val="en-US"/>
+        </w:rPr>
+        <w:lastRenderedPageBreak/>
+        <w:t>appearance of content blocks; creating pop-up; changing header and footer styles (aligning text, adding icons, adding forms, changing position); creating and stylization forms.</w:t>
+      </w:r>
+      <w:r>
+        <w:rPr>
+          <w:rFonts w:ascii="Arial" w:hAnsi="Arial" w:cs="Arial"/>
+          <w:color w:val="000000"/>
+          <w:sz w:val="27"/>
+          <w:szCs w:val="27"/>
+          <w:lang w:val="en-US"/>
+        </w:rPr>
+        <w:br/>
+      </w:r>
+      <w:r>
+        <w:rPr>
+          <w:rFonts w:ascii="Arial" w:hAnsi="Arial" w:cs="Arial"/>
+          <w:color w:val="000000"/>
+          <w:sz w:val="27"/>
+          <w:szCs w:val="27"/>
+          <w:lang w:val="en-US"/>
+        </w:rPr>
+        <w:br/>
+        <w:t xml:space="preserve">Setting events in the Google tag manager. Setting </w:t>
+      </w:r>
+      <w:proofErr w:type="spellStart"/>
+      <w:r>
+        <w:rPr>
+          <w:rFonts w:ascii="Arial" w:hAnsi="Arial" w:cs="Arial"/>
+          <w:color w:val="000000"/>
+          <w:sz w:val="27"/>
+          <w:szCs w:val="27"/>
+          <w:lang w:val="en-US"/>
+        </w:rPr>
+        <w:t>microdatos</w:t>
+      </w:r>
+      <w:proofErr w:type="spellEnd"/>
+      <w:r>
+        <w:rPr>
+          <w:rFonts w:ascii="Arial" w:hAnsi="Arial" w:cs="Arial"/>
+          <w:color w:val="000000"/>
+          <w:sz w:val="27"/>
+          <w:szCs w:val="27"/>
+          <w:lang w:val="en-US"/>
+        </w:rPr>
+        <w:t xml:space="preserve"> in the Google tag manager. Working with Yandex </w:t>
+      </w:r>
+      <w:proofErr w:type="spellStart"/>
+      <w:r>
+        <w:rPr>
+          <w:rFonts w:ascii="Arial" w:hAnsi="Arial" w:cs="Arial"/>
+          <w:color w:val="000000"/>
+          <w:sz w:val="27"/>
+          <w:szCs w:val="27"/>
+          <w:lang w:val="en-US"/>
         </w:rPr>
         <w:t>metrica</w:t>
       </w:r>
       <w:proofErr w:type="spellEnd"/>
       <w:r>
         <w:rPr>
-          <w:rFonts w:ascii="Arial" w:eastAsia="Times New Roman" w:hAnsi="Arial" w:cs="Arial"/>
-          <w:color w:val="000000"/>
-          <w:sz w:val="27"/>
-          <w:szCs w:val="27"/>
-          <w:lang w:val="en-US" w:eastAsia="ru-RU"/>
-        </w:rPr>
-        <w:t xml:space="preserve"> and Google analytics. Setting events in the Google tag manager.</w:t>
-      </w:r>
-    </w:p>
-    <w:p>
-      <w:pPr>
-        <w:spacing w:after="0" w:line="240" w:lineRule="auto"/>
-        <w:rPr>
-          <w:rFonts w:ascii="Arial" w:eastAsia="Times New Roman" w:hAnsi="Arial" w:cs="Arial"/>
-          <w:color w:val="000000"/>
-          <w:sz w:val="27"/>
-          <w:szCs w:val="27"/>
-          <w:lang w:val="en-US" w:eastAsia="ru-RU"/>
-        </w:rPr>
-      </w:pPr>
-    </w:p>
-    <w:p>
-      <w:pPr>
-        <w:spacing w:after="0" w:line="240" w:lineRule="auto"/>
-        <w:rPr>
-          <w:rFonts w:ascii="Arial" w:eastAsia="Times New Roman" w:hAnsi="Arial" w:cs="Arial"/>
-          <w:color w:val="000000"/>
-          <w:sz w:val="27"/>
-          <w:szCs w:val="27"/>
-          <w:lang w:val="en-US" w:eastAsia="ru-RU"/>
-        </w:rPr>
-      </w:pPr>
-      <w:r>
-        <w:rPr>
-          <w:rFonts w:ascii="Arial" w:eastAsia="Times New Roman" w:hAnsi="Arial" w:cs="Arial"/>
-          <w:color w:val="000000"/>
-          <w:sz w:val="27"/>
-          <w:szCs w:val="27"/>
-          <w:lang w:val="en-US" w:eastAsia="ru-RU"/>
-        </w:rPr>
-        <w:t>Setting redirects in .</w:t>
+          <w:rFonts w:ascii="Arial" w:hAnsi="Arial" w:cs="Arial"/>
+          <w:color w:val="000000"/>
+          <w:sz w:val="27"/>
+          <w:szCs w:val="27"/>
+          <w:lang w:val="en-US"/>
+        </w:rPr>
+        <w:t xml:space="preserve"> and Google analytics. </w:t>
+      </w:r>
+      <w:r>
+        <w:rPr>
+          <w:rFonts w:ascii="Arial" w:hAnsi="Arial" w:cs="Arial"/>
+          <w:color w:val="000000"/>
+          <w:sz w:val="27"/>
+          <w:szCs w:val="27"/>
+          <w:lang w:val="en-US"/>
+        </w:rPr>
+        <w:br/>
+      </w:r>
+      <w:r>
+        <w:rPr>
+          <w:rFonts w:ascii="Arial" w:hAnsi="Arial" w:cs="Arial"/>
+          <w:color w:val="000000"/>
+          <w:sz w:val="27"/>
+          <w:szCs w:val="27"/>
+          <w:lang w:val="en-US"/>
+        </w:rPr>
+        <w:br/>
+        <w:t xml:space="preserve">Analysis of competitors, making recommendations for clients on the development of the project. Working with </w:t>
       </w:r>
       <w:proofErr w:type="spellStart"/>
       <w:r>
         <w:rPr>
-          <w:rFonts w:ascii="Arial" w:eastAsia="Times New Roman" w:hAnsi="Arial" w:cs="Arial"/>
-          <w:color w:val="000000"/>
-          <w:sz w:val="27"/>
-          <w:szCs w:val="27"/>
-          <w:lang w:val="en-US" w:eastAsia="ru-RU"/>
-        </w:rPr>
-        <w:t>htaccess</w:t>
+          <w:rFonts w:ascii="Arial" w:hAnsi="Arial" w:cs="Arial"/>
+          <w:color w:val="000000"/>
+          <w:sz w:val="27"/>
+          <w:szCs w:val="27"/>
+          <w:lang w:val="en-US"/>
+        </w:rPr>
+        <w:t>seo</w:t>
       </w:r>
       <w:proofErr w:type="spellEnd"/>
       <w:r>
         <w:rPr>
-          <w:rFonts w:ascii="Arial" w:eastAsia="Times New Roman" w:hAnsi="Arial" w:cs="Arial"/>
-          <w:color w:val="000000"/>
-          <w:sz w:val="27"/>
-          <w:szCs w:val="27"/>
-          <w:lang w:val="en-US" w:eastAsia="ru-RU"/>
-        </w:rPr>
-        <w:t xml:space="preserve"> files. Making changes to the template (setting h1-hn, breadcrumbs, removing / changing any modules on sites, setting pagination, etc.). Editing styles.</w:t>
-      </w:r>
-    </w:p>
-    <w:p>
-      <w:pPr>
-        <w:spacing w:after="0" w:line="240" w:lineRule="auto"/>
-        <w:rPr>
-          <w:rFonts w:ascii="Arial" w:eastAsia="Times New Roman" w:hAnsi="Arial" w:cs="Arial"/>
-          <w:color w:val="000000"/>
-          <w:sz w:val="27"/>
-          <w:szCs w:val="27"/>
-          <w:lang w:val="en-US" w:eastAsia="ru-RU"/>
-        </w:rPr>
-      </w:pPr>
-    </w:p>
-    <w:p>
-      <w:pPr>
-        <w:spacing w:after="0" w:line="240" w:lineRule="auto"/>
-        <w:rPr>
-          <w:rFonts w:ascii="Arial" w:eastAsia="Times New Roman" w:hAnsi="Arial" w:cs="Arial"/>
-          <w:color w:val="000000"/>
-          <w:sz w:val="27"/>
-          <w:szCs w:val="27"/>
-          <w:lang w:val="en-US" w:eastAsia="ru-RU"/>
-        </w:rPr>
-      </w:pPr>
-      <w:r>
-        <w:rPr>
-          <w:rFonts w:ascii="Arial" w:eastAsia="Times New Roman" w:hAnsi="Arial" w:cs="Arial"/>
-          <w:color w:val="000000"/>
-          <w:sz w:val="27"/>
-          <w:szCs w:val="27"/>
-          <w:lang w:val="en-US" w:eastAsia="ru-RU"/>
-        </w:rPr>
-        <w:lastRenderedPageBreak/>
-        <w:t>Buying links. Work with content exchanges (</w:t>
+          <w:rFonts w:ascii="Arial" w:hAnsi="Arial" w:cs="Arial"/>
+          <w:color w:val="000000"/>
+          <w:sz w:val="27"/>
+          <w:szCs w:val="27"/>
+          <w:lang w:val="en-US"/>
+        </w:rPr>
+        <w:t xml:space="preserve">-tools (screaming frog, </w:t>
       </w:r>
       <w:proofErr w:type="spellStart"/>
       <w:r>
         <w:rPr>
-          <w:rFonts w:ascii="Arial" w:eastAsia="Times New Roman" w:hAnsi="Arial" w:cs="Arial"/>
-          <w:color w:val="000000"/>
-          <w:sz w:val="27"/>
-          <w:szCs w:val="27"/>
-          <w:lang w:val="en-US" w:eastAsia="ru-RU"/>
+          <w:rFonts w:ascii="Arial" w:hAnsi="Arial" w:cs="Arial"/>
+          <w:color w:val="000000"/>
+          <w:sz w:val="27"/>
+          <w:szCs w:val="27"/>
+          <w:lang w:val="en-US"/>
+        </w:rPr>
+        <w:t>netpeak</w:t>
+      </w:r>
+      <w:proofErr w:type="spellEnd"/>
+      <w:r>
+        <w:rPr>
+          <w:rFonts w:ascii="Arial" w:hAnsi="Arial" w:cs="Arial"/>
+          <w:color w:val="000000"/>
+          <w:sz w:val="27"/>
+          <w:szCs w:val="27"/>
+          <w:lang w:val="en-US"/>
+        </w:rPr>
+        <w:t xml:space="preserve">, </w:t>
+      </w:r>
+      <w:proofErr w:type="spellStart"/>
+      <w:r>
+        <w:rPr>
+          <w:rFonts w:ascii="Arial" w:hAnsi="Arial" w:cs="Arial"/>
+          <w:color w:val="000000"/>
+          <w:sz w:val="27"/>
+          <w:szCs w:val="27"/>
+          <w:lang w:val="en-US"/>
+        </w:rPr>
+        <w:t>ahrefs</w:t>
+      </w:r>
+      <w:proofErr w:type="spellEnd"/>
+      <w:r>
+        <w:rPr>
+          <w:rFonts w:ascii="Arial" w:hAnsi="Arial" w:cs="Arial"/>
+          <w:color w:val="000000"/>
+          <w:sz w:val="27"/>
+          <w:szCs w:val="27"/>
+          <w:lang w:val="en-US"/>
+        </w:rPr>
+        <w:t>, etc.). Buying links. Work with content exchanges (</w:t>
+      </w:r>
+      <w:proofErr w:type="spellStart"/>
+      <w:r>
+        <w:rPr>
+          <w:rFonts w:ascii="Arial" w:hAnsi="Arial" w:cs="Arial"/>
+          <w:color w:val="000000"/>
+          <w:sz w:val="27"/>
+          <w:szCs w:val="27"/>
+          <w:lang w:val="en-US"/>
         </w:rPr>
         <w:t>turbotext</w:t>
       </w:r>
       <w:proofErr w:type="spellEnd"/>
       <w:r>
         <w:rPr>
-          <w:rFonts w:ascii="Arial" w:eastAsia="Times New Roman" w:hAnsi="Arial" w:cs="Arial"/>
-          <w:color w:val="000000"/>
-          <w:sz w:val="27"/>
-          <w:szCs w:val="27"/>
-          <w:lang w:val="en-US" w:eastAsia="ru-RU"/>
+          <w:rFonts w:ascii="Arial" w:hAnsi="Arial" w:cs="Arial"/>
+          <w:color w:val="000000"/>
+          <w:sz w:val="27"/>
+          <w:szCs w:val="27"/>
+          <w:lang w:val="en-US"/>
         </w:rPr>
         <w:t xml:space="preserve">, </w:t>
       </w:r>
       <w:proofErr w:type="spellStart"/>
       <w:r>
         <w:rPr>
-          <w:rFonts w:ascii="Arial" w:eastAsia="Times New Roman" w:hAnsi="Arial" w:cs="Arial"/>
-          <w:color w:val="000000"/>
-          <w:sz w:val="27"/>
-          <w:szCs w:val="27"/>
-          <w:lang w:val="en-US" w:eastAsia="ru-RU"/>
+          <w:rFonts w:ascii="Arial" w:hAnsi="Arial" w:cs="Arial"/>
+          <w:color w:val="000000"/>
+          <w:sz w:val="27"/>
+          <w:szCs w:val="27"/>
+          <w:lang w:val="en-US"/>
         </w:rPr>
         <w:t>advego</w:t>
       </w:r>
       <w:proofErr w:type="spellEnd"/>
       <w:r>
         <w:rPr>
-          <w:rFonts w:ascii="Arial" w:eastAsia="Times New Roman" w:hAnsi="Arial" w:cs="Arial"/>
-          <w:color w:val="000000"/>
-          <w:sz w:val="27"/>
-          <w:szCs w:val="27"/>
-          <w:lang w:val="en-US" w:eastAsia="ru-RU"/>
-        </w:rPr>
-        <w:t xml:space="preserve">). Analysis of competitors, making recommendations for clients on the development of the project. Working with </w:t>
+          <w:rFonts w:ascii="Arial" w:hAnsi="Arial" w:cs="Arial"/>
+          <w:color w:val="000000"/>
+          <w:sz w:val="27"/>
+          <w:szCs w:val="27"/>
+          <w:lang w:val="en-US"/>
+        </w:rPr>
+        <w:t>). </w:t>
+      </w:r>
+      <w:r>
+        <w:rPr>
+          <w:rFonts w:ascii="Arial" w:hAnsi="Arial" w:cs="Arial"/>
+          <w:color w:val="000000"/>
+          <w:sz w:val="27"/>
+          <w:szCs w:val="27"/>
+          <w:lang w:val="en-US"/>
+        </w:rPr>
+        <w:br/>
+      </w:r>
+      <w:r>
+        <w:rPr>
+          <w:rFonts w:ascii="Arial" w:hAnsi="Arial" w:cs="Arial"/>
+          <w:color w:val="000000"/>
+          <w:sz w:val="27"/>
+          <w:szCs w:val="27"/>
+          <w:lang w:val="en-US"/>
+        </w:rPr>
+        <w:br/>
+        <w:t xml:space="preserve">Working as a team with programmers, copywriters, other </w:t>
       </w:r>
       <w:proofErr w:type="spellStart"/>
       <w:r>
         <w:rPr>
-          <w:rFonts w:ascii="Arial" w:eastAsia="Times New Roman" w:hAnsi="Arial" w:cs="Arial"/>
-          <w:color w:val="000000"/>
-          <w:sz w:val="27"/>
-          <w:szCs w:val="27"/>
-          <w:lang w:val="en-US" w:eastAsia="ru-RU"/>
+          <w:rFonts w:ascii="Arial" w:hAnsi="Arial" w:cs="Arial"/>
+          <w:color w:val="000000"/>
+          <w:sz w:val="27"/>
+          <w:szCs w:val="27"/>
+          <w:lang w:val="en-US"/>
         </w:rPr>
         <w:t>seo</w:t>
       </w:r>
       <w:proofErr w:type="spellEnd"/>
       <w:r>
         <w:rPr>
-          <w:rFonts w:ascii="Arial" w:eastAsia="Times New Roman" w:hAnsi="Arial" w:cs="Arial"/>
-          <w:color w:val="000000"/>
-          <w:sz w:val="27"/>
-          <w:szCs w:val="27"/>
-          <w:lang w:val="en-US" w:eastAsia="ru-RU"/>
-        </w:rPr>
-        <w:t xml:space="preserve">-tools (screaming frog, </w:t>
+          <w:rFonts w:ascii="Arial" w:hAnsi="Arial" w:cs="Arial"/>
+          <w:color w:val="000000"/>
+          <w:sz w:val="27"/>
+          <w:szCs w:val="27"/>
+          <w:lang w:val="en-US"/>
+        </w:rPr>
+        <w:t>-specialists.</w:t>
+      </w:r>
+      <w:r>
+        <w:rPr>
+          <w:rFonts w:ascii="Arial" w:hAnsi="Arial" w:cs="Arial"/>
+          <w:color w:val="000000"/>
+          <w:sz w:val="27"/>
+          <w:szCs w:val="27"/>
+          <w:lang w:val="en-US"/>
+        </w:rPr>
+        <w:br/>
+      </w:r>
+      <w:r>
+        <w:rPr>
+          <w:rFonts w:ascii="Arial" w:hAnsi="Arial" w:cs="Arial"/>
+          <w:color w:val="000000"/>
+          <w:sz w:val="27"/>
+          <w:szCs w:val="27"/>
+          <w:lang w:val="en-US"/>
+        </w:rPr>
+        <w:br/>
+        <w:t>Training interns.</w:t>
+      </w:r>
+      <w:r>
+        <w:rPr>
+          <w:rFonts w:ascii="Arial" w:hAnsi="Arial" w:cs="Arial"/>
+          <w:color w:val="000000"/>
+          <w:sz w:val="27"/>
+          <w:szCs w:val="27"/>
+          <w:lang w:val="en-US"/>
+        </w:rPr>
+        <w:br/>
+      </w:r>
+      <w:r>
+        <w:rPr>
+          <w:rFonts w:ascii="Arial" w:hAnsi="Arial" w:cs="Arial"/>
+          <w:color w:val="000000"/>
+          <w:sz w:val="27"/>
+          <w:szCs w:val="27"/>
+          <w:lang w:val="en-US"/>
+        </w:rPr>
+        <w:br/>
+        <w:t xml:space="preserve">Work with </w:t>
       </w:r>
       <w:proofErr w:type="spellStart"/>
       <w:r>
         <w:rPr>
-          <w:rFonts w:ascii="Arial" w:eastAsia="Times New Roman" w:hAnsi="Arial" w:cs="Arial"/>
-          <w:color w:val="000000"/>
-          <w:sz w:val="27"/>
-          <w:szCs w:val="27"/>
-          <w:lang w:val="en-US" w:eastAsia="ru-RU"/>
-        </w:rPr>
-        <w:t>netpeak</w:t>
+          <w:rFonts w:ascii="Arial" w:hAnsi="Arial" w:cs="Arial"/>
+          <w:color w:val="000000"/>
+          <w:sz w:val="27"/>
+          <w:szCs w:val="27"/>
+          <w:lang w:val="en-US"/>
+        </w:rPr>
+        <w:t>cms</w:t>
       </w:r>
       <w:proofErr w:type="spellEnd"/>
       <w:r>
         <w:rPr>
-          <w:rFonts w:ascii="Arial" w:eastAsia="Times New Roman" w:hAnsi="Arial" w:cs="Arial"/>
-          <w:color w:val="000000"/>
-          <w:sz w:val="27"/>
-          <w:szCs w:val="27"/>
-          <w:lang w:val="en-US" w:eastAsia="ru-RU"/>
+          <w:rFonts w:ascii="Arial" w:hAnsi="Arial" w:cs="Arial"/>
+          <w:color w:val="000000"/>
+          <w:sz w:val="27"/>
+          <w:szCs w:val="27"/>
+          <w:lang w:val="en-US"/>
+        </w:rPr>
+        <w:t xml:space="preserve">: WordPress, MODX, </w:t>
+      </w:r>
+      <w:proofErr w:type="spellStart"/>
+      <w:r>
+        <w:rPr>
+          <w:rFonts w:ascii="Arial" w:hAnsi="Arial" w:cs="Arial"/>
+          <w:color w:val="000000"/>
+          <w:sz w:val="27"/>
+          <w:szCs w:val="27"/>
+          <w:lang w:val="en-US"/>
+        </w:rPr>
+        <w:t>Bitrix</w:t>
+      </w:r>
+      <w:proofErr w:type="spellEnd"/>
+      <w:r>
+        <w:rPr>
+          <w:rFonts w:ascii="Arial" w:hAnsi="Arial" w:cs="Arial"/>
+          <w:color w:val="000000"/>
+          <w:sz w:val="27"/>
+          <w:szCs w:val="27"/>
+          <w:lang w:val="en-US"/>
         </w:rPr>
         <w:t xml:space="preserve">, </w:t>
       </w:r>
       <w:proofErr w:type="spellStart"/>
       <w:r>
         <w:rPr>
-          <w:rFonts w:ascii="Arial" w:eastAsia="Times New Roman" w:hAnsi="Arial" w:cs="Arial"/>
-          <w:color w:val="000000"/>
-          <w:sz w:val="27"/>
-          <w:szCs w:val="27"/>
-          <w:lang w:val="en-US" w:eastAsia="ru-RU"/>
-        </w:rPr>
-        <w:t>ahrefs</w:t>
+          <w:rFonts w:ascii="Arial" w:hAnsi="Arial" w:cs="Arial"/>
+          <w:color w:val="000000"/>
+          <w:sz w:val="27"/>
+          <w:szCs w:val="27"/>
+          <w:lang w:val="en-US"/>
+        </w:rPr>
+        <w:t>Opencart</w:t>
       </w:r>
       <w:proofErr w:type="spellEnd"/>
       <w:r>
         <w:rPr>
-          <w:rFonts w:ascii="Arial" w:eastAsia="Times New Roman" w:hAnsi="Arial" w:cs="Arial"/>
-          <w:color w:val="000000"/>
-          <w:sz w:val="27"/>
-          <w:szCs w:val="27"/>
-          <w:lang w:val="en-US" w:eastAsia="ru-RU"/>
-        </w:rPr>
-        <w:t>, etc.).</w:t>
-      </w:r>
-    </w:p>
-    <w:p>
-      <w:pPr>
-        <w:spacing w:after="0" w:line="240" w:lineRule="auto"/>
-        <w:rPr>
-          <w:rFonts w:ascii="Arial" w:eastAsia="Times New Roman" w:hAnsi="Arial" w:cs="Arial"/>
-          <w:color w:val="000000"/>
-          <w:sz w:val="27"/>
-          <w:szCs w:val="27"/>
-          <w:lang w:val="en-US" w:eastAsia="ru-RU"/>
-        </w:rPr>
-      </w:pPr>
-    </w:p>
-    <w:p>
-      <w:pPr>
-        <w:spacing w:after="0" w:line="240" w:lineRule="auto"/>
-        <w:rPr>
-          <w:rFonts w:ascii="Arial" w:eastAsia="Times New Roman" w:hAnsi="Arial" w:cs="Arial"/>
-          <w:color w:val="000000"/>
-          <w:sz w:val="27"/>
-          <w:szCs w:val="27"/>
-          <w:lang w:val="en-US" w:eastAsia="ru-RU"/>
-        </w:rPr>
-      </w:pPr>
-      <w:r>
-        <w:rPr>
-          <w:rFonts w:ascii="Arial" w:eastAsia="Times New Roman" w:hAnsi="Arial" w:cs="Arial"/>
-          <w:color w:val="000000"/>
-          <w:sz w:val="27"/>
-          <w:szCs w:val="27"/>
-          <w:lang w:val="en-US" w:eastAsia="ru-RU"/>
-        </w:rPr>
-        <w:t>Training interns.</w:t>
-      </w:r>
-    </w:p>
-    <w:p>
-      <w:pPr>
-        <w:spacing w:after="0" w:line="240" w:lineRule="auto"/>
-        <w:rPr>
-          <w:rFonts w:ascii="Arial" w:eastAsia="Times New Roman" w:hAnsi="Arial" w:cs="Arial"/>
-          <w:color w:val="000000"/>
-          <w:sz w:val="27"/>
-          <w:szCs w:val="27"/>
-          <w:lang w:val="en-US" w:eastAsia="ru-RU"/>
-        </w:rPr>
-      </w:pPr>
-    </w:p>
-    <w:p>
-      <w:pPr>
-        <w:spacing w:after="0" w:line="240" w:lineRule="auto"/>
-        <w:rPr>
-          <w:rFonts w:ascii="Arial" w:eastAsia="Times New Roman" w:hAnsi="Arial" w:cs="Arial"/>
-          <w:color w:val="000000"/>
-          <w:sz w:val="27"/>
-          <w:szCs w:val="27"/>
-          <w:lang w:val="en-US" w:eastAsia="ru-RU"/>
-        </w:rPr>
-      </w:pPr>
-      <w:r>
-        <w:rPr>
-          <w:rFonts w:ascii="Arial" w:eastAsia="Times New Roman" w:hAnsi="Arial" w:cs="Arial"/>
-          <w:color w:val="000000"/>
-          <w:sz w:val="27"/>
-          <w:szCs w:val="27"/>
-          <w:lang w:val="en-US" w:eastAsia="ru-RU"/>
-        </w:rPr>
-        <w:t xml:space="preserve">Work with </w:t>
-      </w:r>
-      <w:proofErr w:type="spellStart"/>
-      <w:r>
-        <w:rPr>
-          <w:rFonts w:ascii="Arial" w:eastAsia="Times New Roman" w:hAnsi="Arial" w:cs="Arial"/>
-          <w:color w:val="000000"/>
-          <w:sz w:val="27"/>
-          <w:szCs w:val="27"/>
-          <w:lang w:val="en-US" w:eastAsia="ru-RU"/>
-        </w:rPr>
-        <w:t>cms</w:t>
-      </w:r>
-      <w:proofErr w:type="spellEnd"/>
-      <w:r>
-        <w:rPr>
-          <w:rFonts w:ascii="Arial" w:eastAsia="Times New Roman" w:hAnsi="Arial" w:cs="Arial"/>
-          <w:color w:val="000000"/>
-          <w:sz w:val="27"/>
-          <w:szCs w:val="27"/>
-          <w:lang w:val="en-US" w:eastAsia="ru-RU"/>
-        </w:rPr>
-        <w:t xml:space="preserve">: WordPress, MODX, </w:t>
-      </w:r>
-      <w:proofErr w:type="spellStart"/>
-      <w:r>
-        <w:rPr>
-          <w:rFonts w:ascii="Arial" w:eastAsia="Times New Roman" w:hAnsi="Arial" w:cs="Arial"/>
-          <w:color w:val="000000"/>
-          <w:sz w:val="27"/>
-          <w:szCs w:val="27"/>
-          <w:lang w:val="en-US" w:eastAsia="ru-RU"/>
-        </w:rPr>
-        <w:t>Bitrix</w:t>
-      </w:r>
-      <w:proofErr w:type="spellEnd"/>
-      <w:r>
-        <w:rPr>
-          <w:rFonts w:ascii="Arial" w:eastAsia="Times New Roman" w:hAnsi="Arial" w:cs="Arial"/>
-          <w:color w:val="000000"/>
-          <w:sz w:val="27"/>
-          <w:szCs w:val="27"/>
-          <w:lang w:val="en-US" w:eastAsia="ru-RU"/>
-        </w:rPr>
-        <w:t xml:space="preserve">, </w:t>
-      </w:r>
-      <w:proofErr w:type="spellStart"/>
-      <w:r>
-        <w:rPr>
-          <w:rFonts w:ascii="Arial" w:eastAsia="Times New Roman" w:hAnsi="Arial" w:cs="Arial"/>
-          <w:color w:val="000000"/>
-          <w:sz w:val="27"/>
-          <w:szCs w:val="27"/>
-          <w:lang w:val="en-US" w:eastAsia="ru-RU"/>
-        </w:rPr>
-        <w:t>Opencart</w:t>
-      </w:r>
-      <w:proofErr w:type="spellEnd"/>
-      <w:r>
-        <w:rPr>
-          <w:rFonts w:ascii="Arial" w:eastAsia="Times New Roman" w:hAnsi="Arial" w:cs="Arial"/>
-          <w:color w:val="000000"/>
-          <w:sz w:val="27"/>
-          <w:szCs w:val="27"/>
-          <w:lang w:val="en-US" w:eastAsia="ru-RU"/>
+          <w:rFonts w:ascii="Arial" w:hAnsi="Arial" w:cs="Arial"/>
+          <w:color w:val="000000"/>
+          <w:sz w:val="27"/>
+          <w:szCs w:val="27"/>
+          <w:lang w:val="en-US"/>
         </w:rPr>
         <w:t>, Joomla, Magento, etc.</w:t>
       </w:r>
@@ -1121,461 +1193,34 @@
       </w:pPr>
       <w:r>
         <w:rPr>
-          <w:rFonts w:ascii="Arial" w:eastAsia="Times New Roman" w:hAnsi="Arial" w:cs="Arial"/>
-          <w:color w:val="000000"/>
-          <w:sz w:val="27"/>
-          <w:szCs w:val="27"/>
-          <w:lang w:val="en-US" w:eastAsia="ru-RU"/>
-        </w:rPr>
-        <w:t>Website optimization for American region. Technical audit. Configuration robots.txt. Keywords research and clustering. Writing tags titles and descriptions. Creating technical assignments for copywriters, programmers and designers. Creating new pages and content management.</w:t>
-      </w:r>
-    </w:p>
-    <w:p>
-      <w:pPr>
-        <w:spacing w:after="0" w:line="240" w:lineRule="auto"/>
-        <w:rPr>
-          <w:rFonts w:ascii="Arial" w:eastAsia="Times New Roman" w:hAnsi="Arial" w:cs="Arial"/>
-          <w:color w:val="000000"/>
-          <w:sz w:val="27"/>
-          <w:szCs w:val="27"/>
-          <w:lang w:val="en-US" w:eastAsia="ru-RU"/>
-        </w:rPr>
-      </w:pPr>
-    </w:p>
-    <w:p>
-      <w:pPr>
-        <w:spacing w:after="0" w:line="240" w:lineRule="auto"/>
-        <w:rPr>
-          <w:rFonts w:ascii="Arial" w:eastAsia="Times New Roman" w:hAnsi="Arial" w:cs="Arial"/>
-          <w:color w:val="000000"/>
-          <w:sz w:val="27"/>
-          <w:szCs w:val="27"/>
-          <w:lang w:val="en-US" w:eastAsia="ru-RU"/>
-        </w:rPr>
-      </w:pPr>
-      <w:r>
-        <w:rPr>
-          <w:rFonts w:ascii="Arial" w:eastAsia="Times New Roman" w:hAnsi="Arial" w:cs="Arial"/>
-          <w:color w:val="000000"/>
-          <w:sz w:val="27"/>
-          <w:szCs w:val="27"/>
-          <w:lang w:val="en-US" w:eastAsia="ru-RU"/>
-        </w:rPr>
-        <w:t xml:space="preserve">Setting Yandex </w:t>
-      </w:r>
-      <w:proofErr w:type="spellStart"/>
-      <w:r>
-        <w:rPr>
-          <w:rFonts w:ascii="Arial" w:eastAsia="Times New Roman" w:hAnsi="Arial" w:cs="Arial"/>
-          <w:color w:val="000000"/>
-          <w:sz w:val="27"/>
-          <w:szCs w:val="27"/>
-          <w:lang w:val="en-US" w:eastAsia="ru-RU"/>
-        </w:rPr>
-        <w:t>metrica</w:t>
-      </w:r>
-      <w:proofErr w:type="spellEnd"/>
-      <w:r>
-        <w:rPr>
-          <w:rFonts w:ascii="Arial" w:eastAsia="Times New Roman" w:hAnsi="Arial" w:cs="Arial"/>
-          <w:color w:val="000000"/>
-          <w:sz w:val="27"/>
-          <w:szCs w:val="27"/>
-          <w:lang w:val="en-US" w:eastAsia="ru-RU"/>
-        </w:rPr>
-        <w:t xml:space="preserve"> and Google analytics. Setting Google Ads. Setting events in the Google tag manager.</w:t>
-      </w:r>
-    </w:p>
-    <w:p>
-      <w:pPr>
-        <w:spacing w:after="0" w:line="240" w:lineRule="auto"/>
-        <w:rPr>
-          <w:rFonts w:ascii="Arial" w:eastAsia="Times New Roman" w:hAnsi="Arial" w:cs="Arial"/>
-          <w:color w:val="000000"/>
-          <w:sz w:val="27"/>
-          <w:szCs w:val="27"/>
-          <w:lang w:val="en-US" w:eastAsia="ru-RU"/>
-        </w:rPr>
-      </w:pPr>
-    </w:p>
-    <w:p>
-      <w:pPr>
-        <w:spacing w:after="0" w:line="240" w:lineRule="auto"/>
-        <w:rPr>
-          <w:rFonts w:ascii="Arial" w:eastAsia="Times New Roman" w:hAnsi="Arial" w:cs="Arial"/>
-          <w:color w:val="000000"/>
-          <w:sz w:val="27"/>
-          <w:szCs w:val="27"/>
-          <w:lang w:val="en-US" w:eastAsia="ru-RU"/>
-        </w:rPr>
-      </w:pPr>
-      <w:r>
-        <w:rPr>
-          <w:rFonts w:ascii="Arial" w:eastAsia="Times New Roman" w:hAnsi="Arial" w:cs="Arial"/>
-          <w:color w:val="000000"/>
-          <w:sz w:val="27"/>
-          <w:szCs w:val="27"/>
-          <w:lang w:val="en-US" w:eastAsia="ru-RU"/>
-        </w:rPr>
-        <w:t>Setting redirects in .</w:t>
-      </w:r>
-      <w:proofErr w:type="spellStart"/>
-      <w:r>
-        <w:rPr>
-          <w:rFonts w:ascii="Arial" w:eastAsia="Times New Roman" w:hAnsi="Arial" w:cs="Arial"/>
-          <w:color w:val="000000"/>
-          <w:sz w:val="27"/>
-          <w:szCs w:val="27"/>
-          <w:lang w:val="en-US" w:eastAsia="ru-RU"/>
-        </w:rPr>
-        <w:t>htaccess</w:t>
-      </w:r>
-      <w:proofErr w:type="spellEnd"/>
-      <w:r>
-        <w:rPr>
-          <w:rFonts w:ascii="Arial" w:eastAsia="Times New Roman" w:hAnsi="Arial" w:cs="Arial"/>
-          <w:color w:val="000000"/>
-          <w:sz w:val="27"/>
-          <w:szCs w:val="27"/>
-          <w:lang w:val="en-US" w:eastAsia="ru-RU"/>
-        </w:rPr>
-        <w:t xml:space="preserve"> files. Making changes to the template (setting h1-hn, breadcrumbs, removing / changing any modules on sites, setting pagination, etc.). Editing styles.</w:t>
-      </w:r>
-    </w:p>
-    <w:p>
-      <w:pPr>
-        <w:spacing w:after="0" w:line="240" w:lineRule="auto"/>
-        <w:rPr>
-          <w:rFonts w:ascii="Arial" w:eastAsia="Times New Roman" w:hAnsi="Arial" w:cs="Arial"/>
-          <w:color w:val="000000"/>
-          <w:sz w:val="27"/>
-          <w:szCs w:val="27"/>
-          <w:lang w:val="en-US" w:eastAsia="ru-RU"/>
-        </w:rPr>
-      </w:pPr>
-    </w:p>
-    <w:p>
-      <w:pPr>
-        <w:spacing w:after="0" w:line="240" w:lineRule="auto"/>
-        <w:rPr>
-          <w:rFonts w:ascii="Arial" w:eastAsia="Times New Roman" w:hAnsi="Arial" w:cs="Arial"/>
-          <w:color w:val="000000"/>
-          <w:sz w:val="27"/>
-          <w:szCs w:val="27"/>
-          <w:lang w:val="en-US" w:eastAsia="ru-RU"/>
-        </w:rPr>
-      </w:pPr>
-      <w:r>
-        <w:rPr>
-          <w:rFonts w:ascii="Arial" w:eastAsia="Times New Roman" w:hAnsi="Arial" w:cs="Arial"/>
-          <w:color w:val="000000"/>
-          <w:sz w:val="27"/>
-          <w:szCs w:val="27"/>
-          <w:lang w:val="en-US" w:eastAsia="ru-RU"/>
-        </w:rPr>
-        <w:t xml:space="preserve">Buying links. Analysis of competitors, making recommendations for clients on the development of the project. Working with </w:t>
-      </w:r>
-      <w:proofErr w:type="spellStart"/>
-      <w:r>
-        <w:rPr>
-          <w:rFonts w:ascii="Arial" w:eastAsia="Times New Roman" w:hAnsi="Arial" w:cs="Arial"/>
-          <w:color w:val="000000"/>
-          <w:sz w:val="27"/>
-          <w:szCs w:val="27"/>
-          <w:lang w:val="en-US" w:eastAsia="ru-RU"/>
-        </w:rPr>
-        <w:t>seo</w:t>
-      </w:r>
-      <w:proofErr w:type="spellEnd"/>
-      <w:r>
-        <w:rPr>
-          <w:rFonts w:ascii="Arial" w:eastAsia="Times New Roman" w:hAnsi="Arial" w:cs="Arial"/>
-          <w:color w:val="000000"/>
-          <w:sz w:val="27"/>
-          <w:szCs w:val="27"/>
-          <w:lang w:val="en-US" w:eastAsia="ru-RU"/>
-        </w:rPr>
-        <w:t xml:space="preserve">-tools (screaming frog, </w:t>
-      </w:r>
-      <w:proofErr w:type="spellStart"/>
-      <w:r>
-        <w:rPr>
-          <w:rFonts w:ascii="Arial" w:eastAsia="Times New Roman" w:hAnsi="Arial" w:cs="Arial"/>
-          <w:color w:val="000000"/>
-          <w:sz w:val="27"/>
-          <w:szCs w:val="27"/>
-          <w:lang w:val="en-US" w:eastAsia="ru-RU"/>
-        </w:rPr>
-        <w:t>netpeak</w:t>
-      </w:r>
-      <w:proofErr w:type="spellEnd"/>
-      <w:r>
-        <w:rPr>
-          <w:rFonts w:ascii="Arial" w:eastAsia="Times New Roman" w:hAnsi="Arial" w:cs="Arial"/>
-          <w:color w:val="000000"/>
-          <w:sz w:val="27"/>
-          <w:szCs w:val="27"/>
-          <w:lang w:val="en-US" w:eastAsia="ru-RU"/>
-        </w:rPr>
-        <w:t xml:space="preserve">, </w:t>
-      </w:r>
-      <w:proofErr w:type="spellStart"/>
-      <w:r>
-        <w:rPr>
-          <w:rFonts w:ascii="Arial" w:eastAsia="Times New Roman" w:hAnsi="Arial" w:cs="Arial"/>
-          <w:color w:val="000000"/>
-          <w:sz w:val="27"/>
-          <w:szCs w:val="27"/>
-          <w:lang w:val="en-US" w:eastAsia="ru-RU"/>
-        </w:rPr>
-        <w:t>ahrefs</w:t>
-      </w:r>
-      <w:proofErr w:type="spellEnd"/>
-      <w:r>
-        <w:rPr>
-          <w:rFonts w:ascii="Arial" w:eastAsia="Times New Roman" w:hAnsi="Arial" w:cs="Arial"/>
-          <w:color w:val="000000"/>
-          <w:sz w:val="27"/>
-          <w:szCs w:val="27"/>
-          <w:lang w:val="en-US" w:eastAsia="ru-RU"/>
-        </w:rPr>
-        <w:t>, etc.).</w:t>
-      </w:r>
-    </w:p>
-    <w:p>
-      <w:pPr>
-        <w:spacing w:after="0" w:line="240" w:lineRule="auto"/>
-        <w:rPr>
-          <w:rFonts w:ascii="Arial" w:eastAsia="Times New Roman" w:hAnsi="Arial" w:cs="Arial"/>
-          <w:color w:val="000000"/>
-          <w:sz w:val="27"/>
-          <w:szCs w:val="27"/>
-          <w:lang w:val="en-US" w:eastAsia="ru-RU"/>
-        </w:rPr>
-      </w:pPr>
-    </w:p>
-    <w:p>
-      <w:pPr>
-        <w:spacing w:after="0" w:line="240" w:lineRule="auto"/>
-        <w:rPr>
-          <w:rFonts w:ascii="Arial" w:eastAsia="Times New Roman" w:hAnsi="Arial" w:cs="Arial"/>
-          <w:color w:val="000000"/>
-          <w:sz w:val="27"/>
-          <w:szCs w:val="27"/>
-          <w:lang w:val="en-US" w:eastAsia="ru-RU"/>
-        </w:rPr>
-      </w:pPr>
-      <w:r>
-        <w:rPr>
-          <w:rFonts w:ascii="Arial" w:eastAsia="Times New Roman" w:hAnsi="Arial" w:cs="Arial"/>
-          <w:color w:val="000000"/>
-          <w:sz w:val="27"/>
-          <w:szCs w:val="27"/>
-          <w:lang w:val="en-US" w:eastAsia="ru-RU"/>
-        </w:rPr>
-        <w:t xml:space="preserve">Work with </w:t>
-      </w:r>
-      <w:proofErr w:type="spellStart"/>
-      <w:r>
-        <w:rPr>
-          <w:rFonts w:ascii="Arial" w:eastAsia="Times New Roman" w:hAnsi="Arial" w:cs="Arial"/>
-          <w:color w:val="000000"/>
-          <w:sz w:val="27"/>
-          <w:szCs w:val="27"/>
-          <w:lang w:val="en-US" w:eastAsia="ru-RU"/>
-        </w:rPr>
-        <w:t>cms</w:t>
-      </w:r>
-      <w:proofErr w:type="spellEnd"/>
-      <w:r>
-        <w:rPr>
-          <w:rFonts w:ascii="Arial" w:eastAsia="Times New Roman" w:hAnsi="Arial" w:cs="Arial"/>
-          <w:color w:val="000000"/>
-          <w:sz w:val="27"/>
-          <w:szCs w:val="27"/>
-          <w:lang w:val="en-US" w:eastAsia="ru-RU"/>
-        </w:rPr>
-        <w:t>: WordPress</w:t>
-      </w:r>
-      <w:r>
-        <w:rPr>
-          <w:rFonts w:ascii="Arial" w:eastAsia="Times New Roman" w:hAnsi="Arial" w:cs="Arial"/>
-          <w:color w:val="000000"/>
-          <w:sz w:val="27"/>
-          <w:szCs w:val="27"/>
-          <w:lang w:val="en-US" w:eastAsia="ru-RU"/>
-        </w:rPr>
-        <w:t>.</w:t>
-      </w:r>
-    </w:p>
-    <w:p>
-      <w:pPr>
-        <w:spacing w:after="0" w:line="240" w:lineRule="auto"/>
-        <w:rPr>
-          <w:rFonts w:ascii="Arial" w:eastAsia="Times New Roman" w:hAnsi="Arial" w:cs="Arial"/>
-          <w:color w:val="000000"/>
-          <w:sz w:val="27"/>
-          <w:szCs w:val="27"/>
-          <w:lang w:val="en-US" w:eastAsia="ru-RU"/>
-        </w:rPr>
-      </w:pPr>
-    </w:p>
-    <w:p>
-      <w:pPr>
-        <w:shd w:val="clear" w:color="auto" w:fill="2D3939"/>
-        <w:spacing w:after="0" w:line="240" w:lineRule="auto"/>
-        <w:jc w:val="center"/>
-        <w:rPr>
-          <w:rFonts w:ascii="Arial" w:eastAsia="Times New Roman" w:hAnsi="Arial" w:cs="Arial"/>
-          <w:color w:val="FFFFFF"/>
-          <w:sz w:val="27"/>
-          <w:szCs w:val="27"/>
-          <w:lang w:val="en-US" w:eastAsia="ru-RU"/>
-        </w:rPr>
-      </w:pPr>
-      <w:r>
-        <w:rPr>
-          <w:rFonts w:ascii="Arial" w:eastAsia="Times New Roman" w:hAnsi="Arial" w:cs="Arial"/>
-          <w:color w:val="FFFFFF"/>
-          <w:sz w:val="27"/>
-          <w:szCs w:val="27"/>
-          <w:lang w:val="en-US" w:eastAsia="ru-RU"/>
-        </w:rPr>
-        <w:t>2016</w:t>
-      </w:r>
-    </w:p>
-    <w:p>
-      <w:pPr>
-        <w:spacing w:after="0" w:line="240" w:lineRule="auto"/>
-        <w:outlineLvl w:val="2"/>
-        <w:rPr>
-          <w:rFonts w:ascii="Arial" w:eastAsia="Times New Roman" w:hAnsi="Arial" w:cs="Arial"/>
-          <w:b/>
-          <w:bCs/>
-          <w:color w:val="000000"/>
-          <w:sz w:val="27"/>
-          <w:szCs w:val="27"/>
-          <w:lang w:val="en-US" w:eastAsia="ru-RU"/>
-        </w:rPr>
-      </w:pPr>
-    </w:p>
-    <w:p>
-      <w:pPr>
-        <w:spacing w:after="0" w:line="240" w:lineRule="auto"/>
-        <w:outlineLvl w:val="2"/>
-        <w:rPr>
-          <w:rFonts w:ascii="Arial" w:eastAsia="Times New Roman" w:hAnsi="Arial" w:cs="Arial"/>
-          <w:b/>
-          <w:bCs/>
-          <w:color w:val="000000"/>
-          <w:sz w:val="27"/>
-          <w:szCs w:val="27"/>
-          <w:lang w:val="en-US" w:eastAsia="ru-RU"/>
-        </w:rPr>
-      </w:pPr>
-      <w:r>
-        <w:rPr>
-          <w:rFonts w:ascii="Arial" w:eastAsia="Times New Roman" w:hAnsi="Arial" w:cs="Arial"/>
-          <w:b/>
-          <w:bCs/>
-          <w:color w:val="000000"/>
-          <w:sz w:val="27"/>
-          <w:szCs w:val="27"/>
-          <w:lang w:val="en-US" w:eastAsia="ru-RU"/>
-        </w:rPr>
-        <w:t xml:space="preserve">SEO specialist at </w:t>
-      </w:r>
-      <w:proofErr w:type="spellStart"/>
-      <w:r>
-        <w:rPr>
-          <w:rFonts w:ascii="Arial" w:eastAsia="Times New Roman" w:hAnsi="Arial" w:cs="Arial"/>
-          <w:b/>
-          <w:bCs/>
-          <w:color w:val="000000"/>
-          <w:sz w:val="27"/>
-          <w:szCs w:val="27"/>
-          <w:lang w:val="en-US" w:eastAsia="ru-RU"/>
-        </w:rPr>
-        <w:t>Borovoy</w:t>
-      </w:r>
-      <w:proofErr w:type="spellEnd"/>
-      <w:r>
-        <w:rPr>
-          <w:rFonts w:ascii="Arial" w:eastAsia="Times New Roman" w:hAnsi="Arial" w:cs="Arial"/>
-          <w:b/>
-          <w:bCs/>
-          <w:color w:val="000000"/>
-          <w:sz w:val="27"/>
-          <w:szCs w:val="27"/>
-          <w:lang w:val="en-US" w:eastAsia="ru-RU"/>
-        </w:rPr>
-        <w:t xml:space="preserve"> Studio</w:t>
-      </w:r>
-    </w:p>
-    <w:p>
-      <w:pPr>
-        <w:spacing w:after="0" w:line="240" w:lineRule="auto"/>
-        <w:rPr>
-          <w:rFonts w:ascii="Arial" w:eastAsia="Times New Roman" w:hAnsi="Arial" w:cs="Arial"/>
-          <w:color w:val="000000"/>
-          <w:sz w:val="27"/>
-          <w:szCs w:val="27"/>
-          <w:lang w:val="en-US" w:eastAsia="ru-RU"/>
-        </w:rPr>
-      </w:pPr>
-      <w:r>
-        <w:rPr>
-          <w:rFonts w:ascii="Arial" w:hAnsi="Arial" w:cs="Arial"/>
-          <w:color w:val="000000"/>
-          <w:sz w:val="27"/>
-          <w:szCs w:val="27"/>
-          <w:lang w:val="en-US"/>
-        </w:rPr>
-        <w:t xml:space="preserve">Technical audit for websites. Configuration robots.txt. Keywords research and clustering. Writing tags titles and descriptions. Creating technical assignments for copywriters and programmers. Content </w:t>
-      </w:r>
-      <w:proofErr w:type="spellStart"/>
-      <w:r>
-        <w:rPr>
-          <w:rFonts w:ascii="Arial" w:hAnsi="Arial" w:cs="Arial"/>
-          <w:color w:val="000000"/>
-          <w:sz w:val="27"/>
-          <w:szCs w:val="27"/>
-          <w:lang w:val="en-US"/>
-        </w:rPr>
-        <w:t>managment</w:t>
-      </w:r>
-      <w:proofErr w:type="spellEnd"/>
-      <w:r>
-        <w:rPr>
-          <w:rFonts w:ascii="Arial" w:hAnsi="Arial" w:cs="Arial"/>
-          <w:color w:val="000000"/>
-          <w:sz w:val="27"/>
-          <w:szCs w:val="27"/>
-          <w:lang w:val="en-US"/>
-        </w:rPr>
-        <w:t>. Setting redirects in .</w:t>
-      </w:r>
-      <w:proofErr w:type="spellStart"/>
-      <w:r>
-        <w:rPr>
-          <w:rFonts w:ascii="Arial" w:hAnsi="Arial" w:cs="Arial"/>
-          <w:color w:val="000000"/>
-          <w:sz w:val="27"/>
-          <w:szCs w:val="27"/>
-          <w:lang w:val="en-US"/>
-        </w:rPr>
-        <w:t>htaccess</w:t>
-      </w:r>
-      <w:proofErr w:type="spellEnd"/>
-      <w:r>
-        <w:rPr>
-          <w:rFonts w:ascii="Arial" w:hAnsi="Arial" w:cs="Arial"/>
-          <w:color w:val="000000"/>
-          <w:sz w:val="27"/>
-          <w:szCs w:val="27"/>
-          <w:lang w:val="en-US"/>
-        </w:rPr>
-        <w:t xml:space="preserve"> files.</w:t>
+          <w:rFonts w:ascii="Arial" w:hAnsi="Arial" w:cs="Arial"/>
+          <w:color w:val="000000"/>
+          <w:sz w:val="27"/>
+          <w:szCs w:val="27"/>
+          <w:lang w:val="en-US"/>
+        </w:rPr>
+        <w:t>Website optimization for American region. Technical audit. Configuration robots.txt. Keywords research and clustering. Writing tags titles and descriptions. Creating new pages and content management.</w:t>
+      </w:r>
+      <w:r>
+        <w:rPr>
+          <w:rFonts w:ascii="Arial" w:hAnsi="Arial" w:cs="Arial"/>
+          <w:color w:val="000000"/>
+          <w:sz w:val="27"/>
+          <w:szCs w:val="27"/>
+          <w:lang w:val="en-US"/>
+        </w:rPr>
+        <w:br/>
+      </w:r>
+      <w:r>
+        <w:rPr>
+          <w:rFonts w:ascii="Arial" w:hAnsi="Arial" w:cs="Arial"/>
+          <w:color w:val="000000"/>
+          <w:sz w:val="27"/>
+          <w:szCs w:val="27"/>
+          <w:lang w:val="en-US"/>
+        </w:rPr>
+        <w:br/>
+        <w:t>Creating technical assignments for copywriters, designers and programmers (writing tasks with description technical problems and necessary results, discussing and testing final results).</w:t>
       </w:r>
       <w:r>
         <w:rPr>
@@ -1618,6 +1263,423 @@
           <w:szCs w:val="27"/>
           <w:lang w:val="en-US"/>
         </w:rPr>
+        <w:t xml:space="preserve"> and Google analytics. Setting Google Ads. Setting events in the Google tag manager.</w:t>
+      </w:r>
+      <w:r>
+        <w:rPr>
+          <w:rFonts w:ascii="Arial" w:hAnsi="Arial" w:cs="Arial"/>
+          <w:color w:val="000000"/>
+          <w:sz w:val="27"/>
+          <w:szCs w:val="27"/>
+          <w:lang w:val="en-US"/>
+        </w:rPr>
+        <w:br/>
+      </w:r>
+      <w:r>
+        <w:rPr>
+          <w:rFonts w:ascii="Arial" w:hAnsi="Arial" w:cs="Arial"/>
+          <w:color w:val="000000"/>
+          <w:sz w:val="27"/>
+          <w:szCs w:val="27"/>
+          <w:lang w:val="en-US"/>
+        </w:rPr>
+        <w:br/>
+        <w:t>Making changes to the template (setting h1-hn, breadcrumbs, removing / changing any modules on sites, setting pagination, etc.). Setting redirects in .</w:t>
+      </w:r>
+      <w:proofErr w:type="spellStart"/>
+      <w:r>
+        <w:rPr>
+          <w:rFonts w:ascii="Arial" w:hAnsi="Arial" w:cs="Arial"/>
+          <w:color w:val="000000"/>
+          <w:sz w:val="27"/>
+          <w:szCs w:val="27"/>
+          <w:lang w:val="en-US"/>
+        </w:rPr>
+        <w:t>htaccess</w:t>
+      </w:r>
+      <w:proofErr w:type="spellEnd"/>
+      <w:r>
+        <w:rPr>
+          <w:rFonts w:ascii="Arial" w:hAnsi="Arial" w:cs="Arial"/>
+          <w:color w:val="000000"/>
+          <w:sz w:val="27"/>
+          <w:szCs w:val="27"/>
+          <w:lang w:val="en-US"/>
+        </w:rPr>
+        <w:t xml:space="preserve"> files. Editing styles.</w:t>
+      </w:r>
+      <w:r>
+        <w:rPr>
+          <w:rFonts w:ascii="Arial" w:hAnsi="Arial" w:cs="Arial"/>
+          <w:color w:val="000000"/>
+          <w:sz w:val="27"/>
+          <w:szCs w:val="27"/>
+          <w:lang w:val="en-US"/>
+        </w:rPr>
+        <w:br/>
+      </w:r>
+      <w:r>
+        <w:rPr>
+          <w:rFonts w:ascii="Arial" w:hAnsi="Arial" w:cs="Arial"/>
+          <w:color w:val="000000"/>
+          <w:sz w:val="27"/>
+          <w:szCs w:val="27"/>
+          <w:lang w:val="en-US"/>
+        </w:rPr>
+        <w:br/>
+        <w:t>Working as a team with programmers, copywriters and designers.</w:t>
+      </w:r>
+      <w:r>
+        <w:rPr>
+          <w:rFonts w:ascii="Arial" w:hAnsi="Arial" w:cs="Arial"/>
+          <w:color w:val="000000"/>
+          <w:sz w:val="27"/>
+          <w:szCs w:val="27"/>
+          <w:lang w:val="en-US"/>
+        </w:rPr>
+        <w:br/>
+      </w:r>
+      <w:r>
+        <w:rPr>
+          <w:rFonts w:ascii="Arial" w:hAnsi="Arial" w:cs="Arial"/>
+          <w:color w:val="000000"/>
+          <w:sz w:val="27"/>
+          <w:szCs w:val="27"/>
+          <w:lang w:val="en-US"/>
+        </w:rPr>
+        <w:br/>
+        <w:t xml:space="preserve">Buying links. Analysis of competitors, making recommendations for clients on the development of the project. Working with </w:t>
+      </w:r>
+      <w:proofErr w:type="spellStart"/>
+      <w:r>
+        <w:rPr>
+          <w:rFonts w:ascii="Arial" w:hAnsi="Arial" w:cs="Arial"/>
+          <w:color w:val="000000"/>
+          <w:sz w:val="27"/>
+          <w:szCs w:val="27"/>
+          <w:lang w:val="en-US"/>
+        </w:rPr>
+        <w:t>seo</w:t>
+      </w:r>
+      <w:proofErr w:type="spellEnd"/>
+      <w:r>
+        <w:rPr>
+          <w:rFonts w:ascii="Arial" w:hAnsi="Arial" w:cs="Arial"/>
+          <w:color w:val="000000"/>
+          <w:sz w:val="27"/>
+          <w:szCs w:val="27"/>
+          <w:lang w:val="en-US"/>
+        </w:rPr>
+        <w:t xml:space="preserve">-tools (screaming frog, </w:t>
+      </w:r>
+      <w:proofErr w:type="spellStart"/>
+      <w:r>
+        <w:rPr>
+          <w:rFonts w:ascii="Arial" w:hAnsi="Arial" w:cs="Arial"/>
+          <w:color w:val="000000"/>
+          <w:sz w:val="27"/>
+          <w:szCs w:val="27"/>
+          <w:lang w:val="en-US"/>
+        </w:rPr>
+        <w:t>netpeak</w:t>
+      </w:r>
+      <w:proofErr w:type="spellEnd"/>
+      <w:r>
+        <w:rPr>
+          <w:rFonts w:ascii="Arial" w:hAnsi="Arial" w:cs="Arial"/>
+          <w:color w:val="000000"/>
+          <w:sz w:val="27"/>
+          <w:szCs w:val="27"/>
+          <w:lang w:val="en-US"/>
+        </w:rPr>
+        <w:t xml:space="preserve">, </w:t>
+      </w:r>
+      <w:proofErr w:type="spellStart"/>
+      <w:r>
+        <w:rPr>
+          <w:rFonts w:ascii="Arial" w:hAnsi="Arial" w:cs="Arial"/>
+          <w:color w:val="000000"/>
+          <w:sz w:val="27"/>
+          <w:szCs w:val="27"/>
+          <w:lang w:val="en-US"/>
+        </w:rPr>
+        <w:t>ahrefs</w:t>
+      </w:r>
+      <w:proofErr w:type="spellEnd"/>
+      <w:r>
+        <w:rPr>
+          <w:rFonts w:ascii="Arial" w:hAnsi="Arial" w:cs="Arial"/>
+          <w:color w:val="000000"/>
+          <w:sz w:val="27"/>
+          <w:szCs w:val="27"/>
+          <w:lang w:val="en-US"/>
+        </w:rPr>
+        <w:t>, etc.).</w:t>
+      </w:r>
+      <w:r>
+        <w:rPr>
+          <w:rFonts w:ascii="Arial" w:hAnsi="Arial" w:cs="Arial"/>
+          <w:color w:val="000000"/>
+          <w:sz w:val="27"/>
+          <w:szCs w:val="27"/>
+          <w:lang w:val="en-US"/>
+        </w:rPr>
+        <w:br/>
+      </w:r>
+      <w:r>
+        <w:rPr>
+          <w:rFonts w:ascii="Arial" w:hAnsi="Arial" w:cs="Arial"/>
+          <w:color w:val="000000"/>
+          <w:sz w:val="27"/>
+          <w:szCs w:val="27"/>
+          <w:lang w:val="en-US"/>
+        </w:rPr>
+        <w:br/>
+        <w:t xml:space="preserve">Work with </w:t>
+      </w:r>
+      <w:proofErr w:type="spellStart"/>
+      <w:r>
+        <w:rPr>
+          <w:rFonts w:ascii="Arial" w:hAnsi="Arial" w:cs="Arial"/>
+          <w:color w:val="000000"/>
+          <w:sz w:val="27"/>
+          <w:szCs w:val="27"/>
+          <w:lang w:val="en-US"/>
+        </w:rPr>
+        <w:t>cms</w:t>
+      </w:r>
+      <w:proofErr w:type="spellEnd"/>
+      <w:r>
+        <w:rPr>
+          <w:rFonts w:ascii="Arial" w:hAnsi="Arial" w:cs="Arial"/>
+          <w:color w:val="000000"/>
+          <w:sz w:val="27"/>
+          <w:szCs w:val="27"/>
+          <w:lang w:val="en-US"/>
+        </w:rPr>
+        <w:t>: WordPress</w:t>
+      </w:r>
+      <w:r>
+        <w:rPr>
+          <w:rFonts w:ascii="Arial" w:eastAsia="Times New Roman" w:hAnsi="Arial" w:cs="Arial"/>
+          <w:color w:val="000000"/>
+          <w:sz w:val="27"/>
+          <w:szCs w:val="27"/>
+          <w:lang w:val="en-US" w:eastAsia="ru-RU"/>
+        </w:rPr>
+        <w:t>.</w:t>
+      </w:r>
+    </w:p>
+    <w:p>
+      <w:pPr>
+        <w:spacing w:after="0" w:line="240" w:lineRule="auto"/>
+        <w:rPr>
+          <w:rFonts w:ascii="Arial" w:eastAsia="Times New Roman" w:hAnsi="Arial" w:cs="Arial"/>
+          <w:color w:val="000000"/>
+          <w:sz w:val="27"/>
+          <w:szCs w:val="27"/>
+          <w:lang w:val="en-US" w:eastAsia="ru-RU"/>
+        </w:rPr>
+      </w:pPr>
+    </w:p>
+    <w:p>
+      <w:pPr>
+        <w:shd w:val="clear" w:color="auto" w:fill="2D3939"/>
+        <w:spacing w:after="0" w:line="240" w:lineRule="auto"/>
+        <w:jc w:val="center"/>
+        <w:rPr>
+          <w:rFonts w:ascii="Arial" w:eastAsia="Times New Roman" w:hAnsi="Arial" w:cs="Arial"/>
+          <w:color w:val="FFFFFF"/>
+          <w:sz w:val="27"/>
+          <w:szCs w:val="27"/>
+          <w:lang w:val="en-US" w:eastAsia="ru-RU"/>
+        </w:rPr>
+      </w:pPr>
+      <w:r>
+        <w:rPr>
+          <w:rFonts w:ascii="Arial" w:eastAsia="Times New Roman" w:hAnsi="Arial" w:cs="Arial"/>
+          <w:color w:val="FFFFFF"/>
+          <w:sz w:val="27"/>
+          <w:szCs w:val="27"/>
+          <w:lang w:val="en-US" w:eastAsia="ru-RU"/>
+        </w:rPr>
+        <w:t>2016</w:t>
+      </w:r>
+    </w:p>
+    <w:p>
+      <w:pPr>
+        <w:spacing w:after="0" w:line="240" w:lineRule="auto"/>
+        <w:outlineLvl w:val="2"/>
+        <w:rPr>
+          <w:rFonts w:ascii="Arial" w:eastAsia="Times New Roman" w:hAnsi="Arial" w:cs="Arial"/>
+          <w:b/>
+          <w:bCs/>
+          <w:color w:val="000000"/>
+          <w:sz w:val="27"/>
+          <w:szCs w:val="27"/>
+          <w:lang w:val="en-US" w:eastAsia="ru-RU"/>
+        </w:rPr>
+      </w:pPr>
+    </w:p>
+    <w:p>
+      <w:pPr>
+        <w:spacing w:after="0" w:line="240" w:lineRule="auto"/>
+        <w:outlineLvl w:val="2"/>
+        <w:rPr>
+          <w:rFonts w:ascii="Arial" w:eastAsia="Times New Roman" w:hAnsi="Arial" w:cs="Arial"/>
+          <w:b/>
+          <w:bCs/>
+          <w:color w:val="000000"/>
+          <w:sz w:val="27"/>
+          <w:szCs w:val="27"/>
+          <w:lang w:val="en-US" w:eastAsia="ru-RU"/>
+        </w:rPr>
+      </w:pPr>
+      <w:r>
+        <w:rPr>
+          <w:rFonts w:ascii="Arial" w:eastAsia="Times New Roman" w:hAnsi="Arial" w:cs="Arial"/>
+          <w:b/>
+          <w:bCs/>
+          <w:color w:val="000000"/>
+          <w:sz w:val="27"/>
+          <w:szCs w:val="27"/>
+          <w:lang w:val="en-US" w:eastAsia="ru-RU"/>
+        </w:rPr>
+        <w:t xml:space="preserve">SEO specialist at </w:t>
+      </w:r>
+      <w:proofErr w:type="spellStart"/>
+      <w:r>
+        <w:rPr>
+          <w:rFonts w:ascii="Arial" w:eastAsia="Times New Roman" w:hAnsi="Arial" w:cs="Arial"/>
+          <w:b/>
+          <w:bCs/>
+          <w:color w:val="000000"/>
+          <w:sz w:val="27"/>
+          <w:szCs w:val="27"/>
+          <w:lang w:val="en-US" w:eastAsia="ru-RU"/>
+        </w:rPr>
+        <w:t>Borovoy</w:t>
+      </w:r>
+      <w:proofErr w:type="spellEnd"/>
+      <w:r>
+        <w:rPr>
+          <w:rFonts w:ascii="Arial" w:eastAsia="Times New Roman" w:hAnsi="Arial" w:cs="Arial"/>
+          <w:b/>
+          <w:bCs/>
+          <w:color w:val="000000"/>
+          <w:sz w:val="27"/>
+          <w:szCs w:val="27"/>
+          <w:lang w:val="en-US" w:eastAsia="ru-RU"/>
+        </w:rPr>
+        <w:t xml:space="preserve"> Studio</w:t>
+      </w:r>
+    </w:p>
+    <w:p>
+      <w:pPr>
+        <w:spacing w:after="0" w:line="240" w:lineRule="auto"/>
+        <w:rPr>
+          <w:rFonts w:ascii="Arial" w:eastAsia="Times New Roman" w:hAnsi="Arial" w:cs="Arial"/>
+          <w:color w:val="000000"/>
+          <w:sz w:val="27"/>
+          <w:szCs w:val="27"/>
+          <w:lang w:val="en-US" w:eastAsia="ru-RU"/>
+        </w:rPr>
+      </w:pPr>
+      <w:r>
+        <w:rPr>
+          <w:rFonts w:ascii="Arial" w:hAnsi="Arial" w:cs="Arial"/>
+          <w:color w:val="000000"/>
+          <w:sz w:val="27"/>
+          <w:szCs w:val="27"/>
+          <w:lang w:val="en-US"/>
+        </w:rPr>
+        <w:t xml:space="preserve">Technical audit for websites. Configuration robots.txt. Keywords research and clustering. Writing tags titles and descriptions. Creating technical assignments for copywriters and programmers. Content </w:t>
+      </w:r>
+      <w:proofErr w:type="spellStart"/>
+      <w:r>
+        <w:rPr>
+          <w:rFonts w:ascii="Arial" w:hAnsi="Arial" w:cs="Arial"/>
+          <w:color w:val="000000"/>
+          <w:sz w:val="27"/>
+          <w:szCs w:val="27"/>
+          <w:lang w:val="en-US"/>
+        </w:rPr>
+        <w:t>managment</w:t>
+      </w:r>
+      <w:proofErr w:type="spellEnd"/>
+      <w:r>
+        <w:rPr>
+          <w:rFonts w:ascii="Arial" w:hAnsi="Arial" w:cs="Arial"/>
+          <w:color w:val="000000"/>
+          <w:sz w:val="27"/>
+          <w:szCs w:val="27"/>
+          <w:lang w:val="en-US"/>
+        </w:rPr>
+        <w:t>. Setting redirects in .</w:t>
+      </w:r>
+      <w:proofErr w:type="spellStart"/>
+      <w:r>
+        <w:rPr>
+          <w:rFonts w:ascii="Arial" w:hAnsi="Arial" w:cs="Arial"/>
+          <w:color w:val="000000"/>
+          <w:sz w:val="27"/>
+          <w:szCs w:val="27"/>
+          <w:lang w:val="en-US"/>
+        </w:rPr>
+        <w:t>htaccess</w:t>
+      </w:r>
+      <w:proofErr w:type="spellEnd"/>
+      <w:r>
+        <w:rPr>
+          <w:rFonts w:ascii="Arial" w:hAnsi="Arial" w:cs="Arial"/>
+          <w:color w:val="000000"/>
+          <w:sz w:val="27"/>
+          <w:szCs w:val="27"/>
+          <w:lang w:val="en-US"/>
+        </w:rPr>
+        <w:t xml:space="preserve"> files.</w:t>
+      </w:r>
+      <w:r>
+        <w:rPr>
+          <w:rFonts w:ascii="Arial" w:hAnsi="Arial" w:cs="Arial"/>
+          <w:color w:val="000000"/>
+          <w:sz w:val="27"/>
+          <w:szCs w:val="27"/>
+          <w:lang w:val="en-US"/>
+        </w:rPr>
+        <w:br/>
+      </w:r>
+      <w:r>
+        <w:rPr>
+          <w:rFonts w:ascii="Arial" w:hAnsi="Arial" w:cs="Arial"/>
+          <w:color w:val="000000"/>
+          <w:sz w:val="27"/>
+          <w:szCs w:val="27"/>
+          <w:lang w:val="en-US"/>
+        </w:rPr>
+        <w:br/>
+        <w:t xml:space="preserve">Setting Yandex </w:t>
+      </w:r>
+      <w:proofErr w:type="spellStart"/>
+      <w:r>
+        <w:rPr>
+          <w:rFonts w:ascii="Arial" w:hAnsi="Arial" w:cs="Arial"/>
+          <w:color w:val="000000"/>
+          <w:sz w:val="27"/>
+          <w:szCs w:val="27"/>
+          <w:lang w:val="en-US"/>
+        </w:rPr>
+        <w:t>metrica</w:t>
+      </w:r>
+      <w:proofErr w:type="spellEnd"/>
+      <w:r>
+        <w:rPr>
+          <w:rFonts w:ascii="Arial" w:hAnsi="Arial" w:cs="Arial"/>
+          <w:color w:val="000000"/>
+          <w:sz w:val="27"/>
+          <w:szCs w:val="27"/>
+          <w:lang w:val="en-US"/>
+        </w:rPr>
         <w:t xml:space="preserve"> and Google analytics, Google Webmasters and Yandex Webmasters. Buying links. Work with content exchanges (</w:t>
       </w:r>
       <w:proofErr w:type="spellStart"/>
@@ -1750,6 +1812,16 @@
         </w:rPr>
         <w:br/>
       </w:r>
+      <w:r>
+        <w:rPr>
+          <w:rFonts w:ascii="Arial" w:hAnsi="Arial" w:cs="Arial"/>
+          <w:color w:val="000000"/>
+          <w:sz w:val="27"/>
+          <w:szCs w:val="27"/>
+          <w:lang w:val="en-US"/>
+        </w:rPr>
+        <w:t xml:space="preserve">Work with </w:t>
+      </w:r>
       <w:proofErr w:type="spellStart"/>
       <w:r>
         <w:rPr>
@@ -1757,8 +1829,9 @@
           <w:color w:val="000000"/>
           <w:sz w:val="27"/>
           <w:szCs w:val="27"/>
-        </w:rPr>
-        <w:t>Work</w:t>
+          <w:lang w:val="en-US"/>
+        </w:rPr>
+        <w:t>cms</w:t>
       </w:r>
       <w:proofErr w:type="spellEnd"/>
       <w:r>
@@ -1767,8 +1840,9 @@
           <w:color w:val="000000"/>
           <w:sz w:val="27"/>
           <w:szCs w:val="27"/>
-        </w:rPr>
-        <w:t xml:space="preserve"> </w:t>
+          <w:lang w:val="en-US"/>
+        </w:rPr>
+        <w:t xml:space="preserve">: </w:t>
       </w:r>
       <w:proofErr w:type="spellStart"/>
       <w:r>
@@ -1777,8 +1851,9 @@
           <w:color w:val="000000"/>
           <w:sz w:val="27"/>
           <w:szCs w:val="27"/>
-        </w:rPr>
-        <w:t>with</w:t>
+          <w:lang w:val="en-US"/>
+        </w:rPr>
+        <w:t>Bitrix</w:t>
       </w:r>
       <w:proofErr w:type="spellEnd"/>
       <w:r>
@@ -1787,60 +1862,10 @@
           <w:color w:val="000000"/>
           <w:sz w:val="27"/>
           <w:szCs w:val="27"/>
-        </w:rPr>
-        <w:t xml:space="preserve"> </w:t>
-      </w:r>
-      <w:proofErr w:type="spellStart"/>
-      <w:r>
-        <w:rPr>
-          <w:rFonts w:ascii="Arial" w:hAnsi="Arial" w:cs="Arial"/>
-          <w:color w:val="000000"/>
-          <w:sz w:val="27"/>
-          <w:szCs w:val="27"/>
-        </w:rPr>
-        <w:t>cms</w:t>
-      </w:r>
-      <w:proofErr w:type="spellEnd"/>
-      <w:r>
-        <w:rPr>
-          <w:rFonts w:ascii="Arial" w:hAnsi="Arial" w:cs="Arial"/>
-          <w:color w:val="000000"/>
-          <w:sz w:val="27"/>
-          <w:szCs w:val="27"/>
-        </w:rPr>
-        <w:t xml:space="preserve">: </w:t>
-      </w:r>
-      <w:proofErr w:type="spellStart"/>
-      <w:r>
-        <w:rPr>
-          <w:rFonts w:ascii="Arial" w:hAnsi="Arial" w:cs="Arial"/>
-          <w:color w:val="000000"/>
-          <w:sz w:val="27"/>
-          <w:szCs w:val="27"/>
-        </w:rPr>
-        <w:t>Bitrix</w:t>
-      </w:r>
-      <w:proofErr w:type="spellEnd"/>
-      <w:r>
-        <w:rPr>
-          <w:rFonts w:ascii="Arial" w:hAnsi="Arial" w:cs="Arial"/>
-          <w:color w:val="000000"/>
-          <w:sz w:val="27"/>
-          <w:szCs w:val="27"/>
-        </w:rPr>
-        <w:t xml:space="preserve">, </w:t>
-      </w:r>
-      <w:proofErr w:type="spellStart"/>
-      <w:r>
-        <w:rPr>
-          <w:rFonts w:ascii="Arial" w:hAnsi="Arial" w:cs="Arial"/>
-          <w:color w:val="000000"/>
-          <w:sz w:val="27"/>
-          <w:szCs w:val="27"/>
-        </w:rPr>
-        <w:t>Joomla</w:t>
-      </w:r>
-      <w:proofErr w:type="spellEnd"/>
+          <w:lang w:val="en-US"/>
+        </w:rPr>
+        <w:t>, Joomla</w:t>
+      </w:r>
       <w:r>
         <w:rPr>
           <w:rFonts w:ascii="Arial" w:eastAsia="Times New Roman" w:hAnsi="Arial" w:cs="Arial"/>
@@ -1887,8 +1912,6 @@
           <w:lang w:val="en-US" w:eastAsia="ru-RU"/>
         </w:rPr>
       </w:pPr>
-      <w:bookmarkStart w:id="0" w:name="_GoBack"/>
-      <w:bookmarkEnd w:id="0"/>
     </w:p>
     <w:p>
       <w:pPr>

</xml_diff>